<commit_message>
fixed tests and report
</commit_message>
<xml_diff>
--- a/report/Отчет по лабе.docx
+++ b/report/Отчет по лабе.docx
@@ -226,19 +226,7 @@
         <w:jc w:val="right"/>
       </w:pPr>
       <w:r>
-        <w:t>с</w:t>
-      </w:r>
-      <w:r>
-        <w:t>тудент ИТММ гр. 38190</w:t>
-      </w:r>
-      <w:r>
-        <w:t>8</w:t>
-      </w:r>
-      <w:r>
-        <w:t>-</w:t>
-      </w:r>
-      <w:r>
-        <w:t>3</w:t>
+        <w:t>студент ИТММ гр. 381908-3</w:t>
       </w:r>
     </w:p>
     <w:p>
@@ -347,7 +335,13 @@
         <w:jc w:val="center"/>
       </w:pPr>
       <w:r>
-        <w:t>2019 г.</w:t>
+        <w:t>20</w:t>
+      </w:r>
+      <w:r>
+        <w:t>20</w:t>
+      </w:r>
+      <w:r>
+        <w:t xml:space="preserve"> г.</w:t>
       </w:r>
     </w:p>
     <w:p>
@@ -1250,8 +1244,6 @@
           <w:docGrid w:linePitch="360"/>
         </w:sectPr>
       </w:pPr>
-      <w:bookmarkStart w:id="0" w:name="_GoBack"/>
-      <w:bookmarkEnd w:id="0"/>
     </w:p>
     <w:p>
       <w:pPr>
@@ -1262,7 +1254,7 @@
           <w:rFonts w:ascii="Times New Roman" w:hAnsi="Times New Roman" w:cs="Times New Roman"/>
         </w:rPr>
       </w:pPr>
-      <w:bookmarkStart w:id="1" w:name="_Toc59453889"/>
+      <w:bookmarkStart w:id="0" w:name="_Toc59453889"/>
       <w:r>
         <w:rPr>
           <w:rFonts w:ascii="Times New Roman" w:hAnsi="Times New Roman" w:cs="Times New Roman"/>
@@ -1270,7 +1262,7 @@
         <w:lastRenderedPageBreak/>
         <w:t>Введение</w:t>
       </w:r>
-      <w:bookmarkEnd w:id="1"/>
+      <w:bookmarkEnd w:id="0"/>
     </w:p>
     <w:p>
       <w:pPr>
@@ -1293,10 +1285,7 @@
         <w:t>вычисления арифметических выражений</w:t>
       </w:r>
       <w:r>
-        <w:t xml:space="preserve"> и отработать на практике их написание.</w:t>
-      </w:r>
-      <w:r>
-        <w:t xml:space="preserve"> Овладев данными навыками, я смогу решать более сложные задачи, базирующиеся на этих стандартных умениях.</w:t>
+        <w:t xml:space="preserve"> и отработать на практике их написание. Овладев данными навыками, я смогу решать более сложные задачи, базирующиеся на этих стандартных умениях.</w:t>
       </w:r>
     </w:p>
     <w:p>
@@ -1344,7 +1333,7 @@
           <w:rFonts w:ascii="Times New Roman" w:hAnsi="Times New Roman" w:cs="Times New Roman"/>
         </w:rPr>
       </w:pPr>
-      <w:bookmarkStart w:id="2" w:name="_Toc59453890"/>
+      <w:bookmarkStart w:id="1" w:name="_Toc59453890"/>
       <w:r>
         <w:rPr>
           <w:rFonts w:ascii="Times New Roman" w:hAnsi="Times New Roman" w:cs="Times New Roman"/>
@@ -1352,7 +1341,7 @@
         <w:lastRenderedPageBreak/>
         <w:t>Постановка задачи</w:t>
       </w:r>
-      <w:bookmarkEnd w:id="2"/>
+      <w:bookmarkEnd w:id="1"/>
     </w:p>
     <w:p>
       <w:pPr>
@@ -1476,10 +1465,7 @@
         <w:spacing w:line="360" w:lineRule="auto"/>
       </w:pPr>
       <w:r>
-        <w:t xml:space="preserve">Требования к </w:t>
-      </w:r>
-      <w:r>
-        <w:t>программе</w:t>
+        <w:t>Требования к программе</w:t>
       </w:r>
       <w:r>
         <w:t>:</w:t>
@@ -1607,7 +1593,8 @@
           <w:rFonts w:ascii="Times New Roman" w:hAnsi="Times New Roman" w:cs="Times New Roman"/>
         </w:rPr>
       </w:pPr>
-      <w:bookmarkStart w:id="3" w:name="_Toc59453891"/>
+      <w:bookmarkStart w:id="2" w:name="_Toc59453891"/>
+      <w:commentRangeStart w:id="3"/>
       <w:r>
         <w:rPr>
           <w:rFonts w:ascii="Times New Roman" w:hAnsi="Times New Roman" w:cs="Times New Roman"/>
@@ -1615,7 +1602,18 @@
         <w:lastRenderedPageBreak/>
         <w:t>Руководство пользователя</w:t>
       </w:r>
-      <w:bookmarkEnd w:id="3"/>
+      <w:bookmarkEnd w:id="2"/>
+      <w:commentRangeEnd w:id="3"/>
+      <w:r>
+        <w:rPr>
+          <w:rStyle w:val="af5"/>
+          <w:rFonts w:ascii="Times New Roman" w:hAnsi="Times New Roman" w:cs="Times New Roman"/>
+          <w:b w:val="0"/>
+          <w:bCs w:val="0"/>
+          <w:kern w:val="0"/>
+        </w:rPr>
+        <w:commentReference w:id="3"/>
+      </w:r>
     </w:p>
     <w:p>
       <w:pPr>
@@ -1660,6 +1658,7 @@
         <w:spacing w:after="5" w:line="360" w:lineRule="auto"/>
         <w:ind w:right="3"/>
       </w:pPr>
+      <w:proofErr w:type="gramStart"/>
       <w:r>
         <w:rPr>
           <w:lang w:val="en-US"/>
@@ -1675,6 +1674,7 @@
         </w:rPr>
         <w:t>string</w:t>
       </w:r>
+      <w:proofErr w:type="gramEnd"/>
       <w:r>
         <w:t xml:space="preserve"> </w:t>
       </w:r>
@@ -1741,19 +1741,21 @@
         <w:rPr>
           <w:lang w:val="en-US"/>
         </w:rPr>
-        <w:t>ring str_var, double var_value)</w:t>
-      </w:r>
-      <w:r>
-        <w:rPr>
-          <w:lang w:val="en-US"/>
-        </w:rPr>
-        <w:t>;</w:t>
-      </w:r>
-      <w:r>
-        <w:rPr>
-          <w:lang w:val="en-US"/>
-        </w:rPr>
-        <w:t xml:space="preserve"> С помощью этого метода можно </w:t>
+        <w:t xml:space="preserve">ring str_var, double var_value); С помощью этого </w:t>
+      </w:r>
+      <w:proofErr w:type="spellStart"/>
+      <w:r>
+        <w:rPr>
+          <w:lang w:val="en-US"/>
+        </w:rPr>
+        <w:t>метода</w:t>
+      </w:r>
+      <w:proofErr w:type="spellEnd"/>
+      <w:r>
+        <w:rPr>
+          <w:lang w:val="en-US"/>
+        </w:rPr>
+        <w:t xml:space="preserve"> можно </w:t>
       </w:r>
     </w:p>
     <w:p>
@@ -1792,6 +1794,225 @@
     </w:p>
     <w:p>
       <w:pPr>
+        <w:pStyle w:val="aff6"/>
+        <w:spacing w:after="5" w:line="360" w:lineRule="auto"/>
+        <w:ind w:left="927" w:right="3"/>
+      </w:pPr>
+    </w:p>
+    <w:p>
+      <w:pPr>
+        <w:keepNext/>
+        <w:suppressAutoHyphens w:val="0"/>
+        <w:jc w:val="left"/>
+      </w:pPr>
+      <w:r>
+        <w:rPr>
+          <w:noProof/>
+        </w:rPr>
+        <w:drawing>
+          <wp:inline distT="0" distB="0" distL="0" distR="0" wp14:anchorId="5385F14B" wp14:editId="5486B17F">
+            <wp:extent cx="5938520" cy="1482090"/>
+            <wp:effectExtent l="0" t="0" r="5080" b="3810"/>
+            <wp:docPr id="3" name="Рисунок 3" descr="10"/>
+            <wp:cNvGraphicFramePr>
+              <a:graphicFrameLocks xmlns:a="http://schemas.openxmlformats.org/drawingml/2006/main" noChangeAspect="1"/>
+            </wp:cNvGraphicFramePr>
+            <a:graphic xmlns:a="http://schemas.openxmlformats.org/drawingml/2006/main">
+              <a:graphicData uri="http://schemas.openxmlformats.org/drawingml/2006/picture">
+                <pic:pic xmlns:pic="http://schemas.openxmlformats.org/drawingml/2006/picture">
+                  <pic:nvPicPr>
+                    <pic:cNvPr id="0" name="Picture 3" descr="10"/>
+                    <pic:cNvPicPr>
+                      <a:picLocks noChangeAspect="1" noChangeArrowheads="1"/>
+                    </pic:cNvPicPr>
+                  </pic:nvPicPr>
+                  <pic:blipFill>
+                    <a:blip r:embed="rId11">
+                      <a:extLst>
+                        <a:ext uri="{28A0092B-C50C-407E-A947-70E740481C1C}">
+                          <a14:useLocalDpi xmlns:a14="http://schemas.microsoft.com/office/drawing/2010/main" val="0"/>
+                        </a:ext>
+                      </a:extLst>
+                    </a:blip>
+                    <a:srcRect/>
+                    <a:stretch>
+                      <a:fillRect/>
+                    </a:stretch>
+                  </pic:blipFill>
+                  <pic:spPr bwMode="auto">
+                    <a:xfrm>
+                      <a:off x="0" y="0"/>
+                      <a:ext cx="5938520" cy="1482090"/>
+                    </a:xfrm>
+                    <a:prstGeom prst="rect">
+                      <a:avLst/>
+                    </a:prstGeom>
+                    <a:noFill/>
+                    <a:ln>
+                      <a:noFill/>
+                    </a:ln>
+                  </pic:spPr>
+                </pic:pic>
+              </a:graphicData>
+            </a:graphic>
+          </wp:inline>
+        </w:drawing>
+      </w:r>
+    </w:p>
+    <w:p>
+      <w:pPr>
+        <w:pStyle w:val="aff7"/>
+        <w:jc w:val="left"/>
+      </w:pPr>
+      <w:r>
+        <w:t xml:space="preserve">Рисунок </w:t>
+      </w:r>
+      <w:r>
+        <w:rPr>
+          <w:noProof/>
+        </w:rPr>
+        <w:fldChar w:fldCharType="begin"/>
+      </w:r>
+      <w:r>
+        <w:rPr>
+          <w:noProof/>
+        </w:rPr>
+        <w:instrText xml:space="preserve"> SEQ Рисунок \* ARABIC </w:instrText>
+      </w:r>
+      <w:r>
+        <w:rPr>
+          <w:noProof/>
+        </w:rPr>
+        <w:fldChar w:fldCharType="separate"/>
+      </w:r>
+      <w:r>
+        <w:rPr>
+          <w:noProof/>
+        </w:rPr>
+        <w:t>1</w:t>
+      </w:r>
+      <w:r>
+        <w:rPr>
+          <w:noProof/>
+        </w:rPr>
+        <w:fldChar w:fldCharType="end"/>
+      </w:r>
+      <w:r>
+        <w:t xml:space="preserve"> Сборка проекта с помощью </w:t>
+      </w:r>
+      <w:proofErr w:type="spellStart"/>
+      <w:r>
+        <w:rPr>
+          <w:lang w:val="en-US"/>
+        </w:rPr>
+        <w:t>cmake</w:t>
+      </w:r>
+      <w:proofErr w:type="spellEnd"/>
+    </w:p>
+    <w:p>
+      <w:pPr>
+        <w:pStyle w:val="aff7"/>
+        <w:keepNext/>
+        <w:jc w:val="left"/>
+      </w:pPr>
+      <w:r>
+        <w:rPr>
+          <w:noProof/>
+        </w:rPr>
+        <w:drawing>
+          <wp:inline distT="0" distB="0" distL="0" distR="0" wp14:anchorId="4E543A84" wp14:editId="1055AA94">
+            <wp:extent cx="4899025" cy="3455670"/>
+            <wp:effectExtent l="0" t="0" r="0" b="0"/>
+            <wp:docPr id="2" name="Рисунок 2" descr="пример"/>
+            <wp:cNvGraphicFramePr>
+              <a:graphicFrameLocks xmlns:a="http://schemas.openxmlformats.org/drawingml/2006/main" noChangeAspect="1"/>
+            </wp:cNvGraphicFramePr>
+            <a:graphic xmlns:a="http://schemas.openxmlformats.org/drawingml/2006/main">
+              <a:graphicData uri="http://schemas.openxmlformats.org/drawingml/2006/picture">
+                <pic:pic xmlns:pic="http://schemas.openxmlformats.org/drawingml/2006/picture">
+                  <pic:nvPicPr>
+                    <pic:cNvPr id="0" name="Picture 4" descr="пример"/>
+                    <pic:cNvPicPr>
+                      <a:picLocks noChangeAspect="1" noChangeArrowheads="1"/>
+                    </pic:cNvPicPr>
+                  </pic:nvPicPr>
+                  <pic:blipFill>
+                    <a:blip r:embed="rId12">
+                      <a:extLst>
+                        <a:ext uri="{28A0092B-C50C-407E-A947-70E740481C1C}">
+                          <a14:useLocalDpi xmlns:a14="http://schemas.microsoft.com/office/drawing/2010/main" val="0"/>
+                        </a:ext>
+                      </a:extLst>
+                    </a:blip>
+                    <a:srcRect/>
+                    <a:stretch>
+                      <a:fillRect/>
+                    </a:stretch>
+                  </pic:blipFill>
+                  <pic:spPr bwMode="auto">
+                    <a:xfrm>
+                      <a:off x="0" y="0"/>
+                      <a:ext cx="4899025" cy="3455670"/>
+                    </a:xfrm>
+                    <a:prstGeom prst="rect">
+                      <a:avLst/>
+                    </a:prstGeom>
+                    <a:noFill/>
+                    <a:ln>
+                      <a:noFill/>
+                    </a:ln>
+                  </pic:spPr>
+                </pic:pic>
+              </a:graphicData>
+            </a:graphic>
+          </wp:inline>
+        </w:drawing>
+      </w:r>
+    </w:p>
+    <w:p>
+      <w:pPr>
+        <w:pStyle w:val="aff7"/>
+        <w:jc w:val="left"/>
+      </w:pPr>
+      <w:r>
+        <w:t xml:space="preserve">Рисунок </w:t>
+      </w:r>
+      <w:r>
+        <w:rPr>
+          <w:noProof/>
+        </w:rPr>
+        <w:fldChar w:fldCharType="begin"/>
+      </w:r>
+      <w:r>
+        <w:rPr>
+          <w:noProof/>
+        </w:rPr>
+        <w:instrText xml:space="preserve"> SEQ Рисунок \* ARABIC </w:instrText>
+      </w:r>
+      <w:r>
+        <w:rPr>
+          <w:noProof/>
+        </w:rPr>
+        <w:fldChar w:fldCharType="separate"/>
+      </w:r>
+      <w:r>
+        <w:rPr>
+          <w:noProof/>
+        </w:rPr>
+        <w:t>2</w:t>
+      </w:r>
+      <w:r>
+        <w:rPr>
+          <w:noProof/>
+        </w:rPr>
+        <w:fldChar w:fldCharType="end"/>
+      </w:r>
+      <w:r>
+        <w:t xml:space="preserve"> Пример использования класса</w:t>
+      </w:r>
+    </w:p>
+    <w:p>
+      <w:pPr>
         <w:suppressAutoHyphens w:val="0"/>
         <w:jc w:val="left"/>
       </w:pPr>
@@ -1824,13 +2045,7 @@
         <w:ind w:firstLine="567"/>
       </w:pPr>
       <w:r>
-        <w:t>Данная программа реализу</w:t>
-      </w:r>
-      <w:r>
-        <w:t>ет</w:t>
-      </w:r>
-      <w:r>
-        <w:t xml:space="preserve"> следующий набор алгоритмов:</w:t>
+        <w:t>Данная программа реализует следующий набор алгоритмов:</w:t>
       </w:r>
     </w:p>
     <w:p>
@@ -1878,10 +2093,7 @@
         <w:t>Сортировка Хоара</w:t>
       </w:r>
       <w:r>
-        <w:rPr>
-          <w:lang w:val="en-US"/>
-        </w:rPr>
-        <w:t>;</w:t>
+        <w:t>.</w:t>
       </w:r>
     </w:p>
     <w:p>
@@ -1950,10 +2162,7 @@
         <w:jc w:val="left"/>
       </w:pPr>
       <w:r>
-        <w:t>Проверка последовательности операндов и операций</w:t>
-      </w:r>
-      <w:r>
-        <w:t>;</w:t>
+        <w:t>Проверка последовательности операндов и операций.</w:t>
       </w:r>
     </w:p>
     <w:p>
@@ -2026,13 +2235,195 @@
         <w:rPr>
           <w:color w:val="000000"/>
         </w:rPr>
-        <w:t xml:space="preserve">В ходе работы программы на вход ей </w:t>
-      </w:r>
-      <w:r>
-        <w:rPr>
-          <w:color w:val="000000"/>
-        </w:rPr>
-        <w:t>приходит строка с арифметическим выражением, которое она проверяет на корректность, затем вычисляет.</w:t>
+        <w:t>Программа состоит из следующих классов</w:t>
+      </w:r>
+      <w:r>
+        <w:rPr>
+          <w:color w:val="000000"/>
+        </w:rPr>
+        <w:t>:</w:t>
+      </w:r>
+    </w:p>
+    <w:p>
+      <w:pPr>
+        <w:pStyle w:val="aff6"/>
+        <w:numPr>
+          <w:ilvl w:val="0"/>
+          <w:numId w:val="45"/>
+        </w:numPr>
+        <w:suppressAutoHyphens w:val="0"/>
+        <w:spacing w:before="100" w:beforeAutospacing="1" w:after="100" w:afterAutospacing="1" w:line="360" w:lineRule="auto"/>
+        <w:rPr>
+          <w:color w:val="000000"/>
+          <w:lang w:val="en-US"/>
+        </w:rPr>
+      </w:pPr>
+      <w:r>
+        <w:rPr>
+          <w:color w:val="000000"/>
+          <w:lang w:val="en-US"/>
+        </w:rPr>
+        <w:t xml:space="preserve">PolishConvertor </w:t>
+      </w:r>
+      <w:r>
+        <w:rPr>
+          <w:color w:val="000000"/>
+          <w:lang w:val="en-US"/>
+        </w:rPr>
+        <w:t xml:space="preserve">– </w:t>
+      </w:r>
+      <w:r>
+        <w:rPr>
+          <w:color w:val="000000"/>
+        </w:rPr>
+        <w:t>основной класс</w:t>
+      </w:r>
+      <w:r>
+        <w:rPr>
+          <w:color w:val="000000"/>
+          <w:lang w:val="en-US"/>
+        </w:rPr>
+        <w:t>;</w:t>
+      </w:r>
+    </w:p>
+    <w:p>
+      <w:pPr>
+        <w:pStyle w:val="aff6"/>
+        <w:numPr>
+          <w:ilvl w:val="0"/>
+          <w:numId w:val="45"/>
+        </w:numPr>
+        <w:suppressAutoHyphens w:val="0"/>
+        <w:spacing w:before="100" w:beforeAutospacing="1" w:after="100" w:afterAutospacing="1" w:line="360" w:lineRule="auto"/>
+        <w:rPr>
+          <w:color w:val="000000"/>
+        </w:rPr>
+      </w:pPr>
+      <w:r>
+        <w:rPr>
+          <w:color w:val="000000"/>
+          <w:lang w:val="en-US"/>
+        </w:rPr>
+        <w:t>Stack</w:t>
+      </w:r>
+      <w:r>
+        <w:rPr>
+          <w:color w:val="000000"/>
+        </w:rPr>
+        <w:t xml:space="preserve"> – стек на основе списка</w:t>
+      </w:r>
+      <w:r>
+        <w:rPr>
+          <w:color w:val="000000"/>
+        </w:rPr>
+        <w:t>;</w:t>
+      </w:r>
+    </w:p>
+    <w:p>
+      <w:pPr>
+        <w:pStyle w:val="aff6"/>
+        <w:numPr>
+          <w:ilvl w:val="0"/>
+          <w:numId w:val="45"/>
+        </w:numPr>
+        <w:suppressAutoHyphens w:val="0"/>
+        <w:spacing w:before="100" w:beforeAutospacing="1" w:after="100" w:afterAutospacing="1" w:line="360" w:lineRule="auto"/>
+        <w:rPr>
+          <w:color w:val="000000"/>
+          <w:lang w:val="en-US"/>
+        </w:rPr>
+      </w:pPr>
+      <w:r>
+        <w:rPr>
+          <w:color w:val="000000"/>
+          <w:lang w:val="en-US"/>
+        </w:rPr>
+        <w:t>TList</w:t>
+      </w:r>
+      <w:r>
+        <w:rPr>
+          <w:color w:val="000000"/>
+        </w:rPr>
+        <w:t xml:space="preserve"> </w:t>
+      </w:r>
+      <w:r>
+        <w:rPr>
+          <w:color w:val="000000"/>
+        </w:rPr>
+        <w:t>–</w:t>
+      </w:r>
+      <w:r>
+        <w:rPr>
+          <w:color w:val="000000"/>
+        </w:rPr>
+        <w:t xml:space="preserve"> список</w:t>
+      </w:r>
+      <w:r>
+        <w:rPr>
+          <w:color w:val="000000"/>
+          <w:lang w:val="en-US"/>
+        </w:rPr>
+        <w:t>;</w:t>
+      </w:r>
+    </w:p>
+    <w:p>
+      <w:pPr>
+        <w:pStyle w:val="aff6"/>
+        <w:numPr>
+          <w:ilvl w:val="0"/>
+          <w:numId w:val="45"/>
+        </w:numPr>
+        <w:suppressAutoHyphens w:val="0"/>
+        <w:spacing w:before="100" w:beforeAutospacing="1" w:after="100" w:afterAutospacing="1" w:line="360" w:lineRule="auto"/>
+        <w:rPr>
+          <w:color w:val="000000"/>
+          <w:lang w:val="en-US"/>
+        </w:rPr>
+      </w:pPr>
+      <w:r>
+        <w:rPr>
+          <w:color w:val="000000"/>
+          <w:lang w:val="en-US"/>
+        </w:rPr>
+        <w:t>TNode</w:t>
+      </w:r>
+      <w:r>
+        <w:rPr>
+          <w:color w:val="000000"/>
+        </w:rPr>
+        <w:t xml:space="preserve"> –звено списка</w:t>
+      </w:r>
+      <w:r>
+        <w:rPr>
+          <w:color w:val="000000"/>
+          <w:lang w:val="en-US"/>
+        </w:rPr>
+        <w:t>;</w:t>
+      </w:r>
+      <w:bookmarkStart w:id="7" w:name="_GoBack"/>
+      <w:bookmarkEnd w:id="7"/>
+    </w:p>
+    <w:p>
+      <w:pPr>
+        <w:suppressAutoHyphens w:val="0"/>
+        <w:spacing w:before="100" w:beforeAutospacing="1" w:after="100" w:afterAutospacing="1" w:line="360" w:lineRule="auto"/>
+        <w:ind w:left="927"/>
+        <w:rPr>
+          <w:color w:val="000000"/>
+        </w:rPr>
+      </w:pPr>
+      <w:r>
+        <w:rPr>
+          <w:color w:val="000000"/>
+        </w:rPr>
+        <w:t xml:space="preserve">Также были написаны тесты для класса </w:t>
+      </w:r>
+      <w:r>
+        <w:rPr>
+          <w:color w:val="000000"/>
+          <w:lang w:val="en-US"/>
+        </w:rPr>
+        <w:t>PolishConvertor</w:t>
       </w:r>
     </w:p>
     <w:p>
@@ -2047,7 +2438,7 @@
           <w:iCs w:val="0"/>
         </w:rPr>
       </w:pPr>
-      <w:bookmarkStart w:id="7" w:name="_Toc59453894"/>
+      <w:bookmarkStart w:id="8" w:name="_Toc59453894"/>
       <w:r>
         <w:rPr>
           <w:rFonts w:ascii="Times New Roman" w:hAnsi="Times New Roman" w:cs="Times New Roman"/>
@@ -2062,216 +2453,236 @@
           <w:i w:val="0"/>
           <w:iCs w:val="0"/>
         </w:rPr>
+        <w:t xml:space="preserve"> методов</w:t>
+      </w:r>
+      <w:bookmarkEnd w:id="8"/>
+    </w:p>
+    <w:p>
+      <w:pPr>
+        <w:pStyle w:val="aff6"/>
+        <w:numPr>
+          <w:ilvl w:val="0"/>
+          <w:numId w:val="44"/>
+        </w:numPr>
+        <w:spacing w:line="360" w:lineRule="auto"/>
+        <w:rPr>
+          <w:rFonts w:eastAsia="Calibri"/>
+          <w:color w:val="000000"/>
+        </w:rPr>
+      </w:pPr>
+      <w:commentRangeStart w:id="9"/>
+      <w:commentRangeStart w:id="10"/>
+      <w:proofErr w:type="gramStart"/>
+      <w:r>
+        <w:rPr>
+          <w:rFonts w:ascii="Consolas" w:eastAsia="Calibri" w:hAnsi="Consolas" w:cs="Consolas"/>
+          <w:color w:val="0000FF"/>
+          <w:sz w:val="19"/>
+          <w:szCs w:val="19"/>
+          <w:lang w:val="en-US"/>
+        </w:rPr>
+        <w:t>bool</w:t>
+      </w:r>
+      <w:proofErr w:type="gramEnd"/>
+      <w:r>
+        <w:rPr>
+          <w:rFonts w:ascii="Consolas" w:eastAsia="Calibri" w:hAnsi="Consolas" w:cs="Consolas"/>
+          <w:color w:val="000000"/>
+          <w:sz w:val="19"/>
+          <w:szCs w:val="19"/>
+          <w:lang w:val="en-US"/>
+        </w:rPr>
         <w:t xml:space="preserve"> </w:t>
       </w:r>
-      <w:r>
-        <w:rPr>
-          <w:rFonts w:ascii="Times New Roman" w:hAnsi="Times New Roman" w:cs="Times New Roman"/>
-          <w:i w:val="0"/>
-          <w:iCs w:val="0"/>
-        </w:rPr>
-        <w:t>методов</w:t>
-      </w:r>
-      <w:bookmarkEnd w:id="7"/>
-    </w:p>
-    <w:p>
-      <w:pPr>
-        <w:spacing w:line="360" w:lineRule="auto"/>
+      <w:proofErr w:type="spellStart"/>
+      <w:r>
+        <w:rPr>
+          <w:rFonts w:ascii="Consolas" w:eastAsia="Calibri" w:hAnsi="Consolas" w:cs="Consolas"/>
+          <w:color w:val="000000"/>
+          <w:sz w:val="19"/>
+          <w:szCs w:val="19"/>
+          <w:lang w:val="en-US"/>
+        </w:rPr>
+        <w:t>IsCharCorrect</w:t>
+      </w:r>
+      <w:proofErr w:type="spellEnd"/>
+      <w:r>
+        <w:rPr>
+          <w:rFonts w:ascii="Consolas" w:eastAsia="Calibri" w:hAnsi="Consolas" w:cs="Consolas"/>
+          <w:color w:val="000000"/>
+          <w:sz w:val="19"/>
+          <w:szCs w:val="19"/>
+          <w:lang w:val="en-US"/>
+        </w:rPr>
+        <w:t>(</w:t>
+      </w:r>
+      <w:proofErr w:type="spellStart"/>
+      <w:r>
+        <w:rPr>
+          <w:rFonts w:ascii="Consolas" w:eastAsia="Calibri" w:hAnsi="Consolas" w:cs="Consolas"/>
+          <w:color w:val="0000FF"/>
+          <w:sz w:val="19"/>
+          <w:szCs w:val="19"/>
+          <w:lang w:val="en-US"/>
+        </w:rPr>
+        <w:t>const</w:t>
+      </w:r>
+      <w:proofErr w:type="spellEnd"/>
+      <w:r>
+        <w:rPr>
+          <w:rFonts w:ascii="Consolas" w:eastAsia="Calibri" w:hAnsi="Consolas" w:cs="Consolas"/>
+          <w:color w:val="000000"/>
+          <w:sz w:val="19"/>
+          <w:szCs w:val="19"/>
+          <w:lang w:val="en-US"/>
+        </w:rPr>
+        <w:t xml:space="preserve"> </w:t>
+      </w:r>
+      <w:r>
+        <w:rPr>
+          <w:rFonts w:ascii="Consolas" w:eastAsia="Calibri" w:hAnsi="Consolas" w:cs="Consolas"/>
+          <w:color w:val="0000FF"/>
+          <w:sz w:val="19"/>
+          <w:szCs w:val="19"/>
+          <w:lang w:val="en-US"/>
+        </w:rPr>
+        <w:t>char</w:t>
+      </w:r>
+      <w:r>
+        <w:rPr>
+          <w:rFonts w:ascii="Consolas" w:eastAsia="Calibri" w:hAnsi="Consolas" w:cs="Consolas"/>
+          <w:color w:val="000000"/>
+          <w:sz w:val="19"/>
+          <w:szCs w:val="19"/>
+          <w:lang w:val="en-US"/>
+        </w:rPr>
+        <w:t xml:space="preserve">&amp; </w:t>
+      </w:r>
+      <w:proofErr w:type="spellStart"/>
+      <w:r>
+        <w:rPr>
+          <w:rFonts w:ascii="Consolas" w:eastAsia="Calibri" w:hAnsi="Consolas" w:cs="Consolas"/>
+          <w:color w:val="808080"/>
+          <w:sz w:val="19"/>
+          <w:szCs w:val="19"/>
+          <w:lang w:val="en-US"/>
+        </w:rPr>
+        <w:t>symb</w:t>
+      </w:r>
+      <w:proofErr w:type="spellEnd"/>
+      <w:r>
+        <w:rPr>
+          <w:rFonts w:ascii="Consolas" w:eastAsia="Calibri" w:hAnsi="Consolas" w:cs="Consolas"/>
+          <w:color w:val="000000"/>
+          <w:sz w:val="19"/>
+          <w:szCs w:val="19"/>
+          <w:lang w:val="en-US"/>
+        </w:rPr>
+        <w:t>);</w:t>
+      </w:r>
+      <w:r>
         <w:rPr>
           <w:rFonts w:eastAsia="Calibri"/>
           <w:color w:val="000000"/>
-        </w:rPr>
-      </w:pPr>
-      <w:proofErr w:type="gramStart"/>
-      <w:r>
-        <w:rPr>
-          <w:rFonts w:ascii="Consolas" w:eastAsia="Calibri" w:hAnsi="Consolas" w:cs="Consolas"/>
-          <w:color w:val="0000FF"/>
-          <w:sz w:val="19"/>
-          <w:szCs w:val="19"/>
-          <w:lang w:val="en-US"/>
-        </w:rPr>
-        <w:t>bool</w:t>
-      </w:r>
-      <w:proofErr w:type="gramEnd"/>
-      <w:r>
-        <w:rPr>
-          <w:rFonts w:ascii="Consolas" w:eastAsia="Calibri" w:hAnsi="Consolas" w:cs="Consolas"/>
-          <w:color w:val="000000"/>
-          <w:sz w:val="19"/>
-          <w:szCs w:val="19"/>
+          <w:lang w:val="en-US"/>
+        </w:rPr>
+        <w:t xml:space="preserve"> - </w:t>
+      </w:r>
+      <w:r>
+        <w:rPr>
+          <w:rFonts w:eastAsia="Calibri"/>
+          <w:color w:val="000000"/>
+        </w:rPr>
+        <w:t>функция</w:t>
+      </w:r>
+      <w:r>
+        <w:rPr>
+          <w:rFonts w:eastAsia="Calibri"/>
+          <w:color w:val="000000"/>
           <w:lang w:val="en-US"/>
         </w:rPr>
         <w:t xml:space="preserve"> </w:t>
       </w:r>
-      <w:proofErr w:type="spellStart"/>
-      <w:r>
-        <w:rPr>
-          <w:rFonts w:ascii="Consolas" w:eastAsia="Calibri" w:hAnsi="Consolas" w:cs="Consolas"/>
-          <w:color w:val="000000"/>
-          <w:sz w:val="19"/>
-          <w:szCs w:val="19"/>
-          <w:lang w:val="en-US"/>
-        </w:rPr>
-        <w:t>IsCharCorrect</w:t>
-      </w:r>
-      <w:proofErr w:type="spellEnd"/>
-      <w:r>
-        <w:rPr>
-          <w:rFonts w:ascii="Consolas" w:eastAsia="Calibri" w:hAnsi="Consolas" w:cs="Consolas"/>
-          <w:color w:val="000000"/>
-          <w:sz w:val="19"/>
-          <w:szCs w:val="19"/>
-          <w:lang w:val="en-US"/>
-        </w:rPr>
-        <w:t>(</w:t>
-      </w:r>
-      <w:proofErr w:type="spellStart"/>
-      <w:r>
-        <w:rPr>
-          <w:rFonts w:ascii="Consolas" w:eastAsia="Calibri" w:hAnsi="Consolas" w:cs="Consolas"/>
-          <w:color w:val="0000FF"/>
-          <w:sz w:val="19"/>
-          <w:szCs w:val="19"/>
-          <w:lang w:val="en-US"/>
-        </w:rPr>
-        <w:t>const</w:t>
-      </w:r>
-      <w:proofErr w:type="spellEnd"/>
-      <w:r>
-        <w:rPr>
-          <w:rFonts w:ascii="Consolas" w:eastAsia="Calibri" w:hAnsi="Consolas" w:cs="Consolas"/>
-          <w:color w:val="000000"/>
-          <w:sz w:val="19"/>
-          <w:szCs w:val="19"/>
+      <w:r>
+        <w:rPr>
+          <w:rFonts w:eastAsia="Calibri"/>
+          <w:color w:val="000000"/>
+        </w:rPr>
+        <w:t>проверки</w:t>
+      </w:r>
+      <w:r>
+        <w:rPr>
+          <w:rFonts w:eastAsia="Calibri"/>
+          <w:color w:val="000000"/>
           <w:lang w:val="en-US"/>
         </w:rPr>
         <w:t xml:space="preserve"> </w:t>
       </w:r>
       <w:r>
         <w:rPr>
-          <w:rFonts w:ascii="Consolas" w:eastAsia="Calibri" w:hAnsi="Consolas" w:cs="Consolas"/>
-          <w:color w:val="0000FF"/>
-          <w:sz w:val="19"/>
-          <w:szCs w:val="19"/>
-          <w:lang w:val="en-US"/>
-        </w:rPr>
-        <w:t>char</w:t>
-      </w:r>
-      <w:r>
-        <w:rPr>
-          <w:rFonts w:ascii="Consolas" w:eastAsia="Calibri" w:hAnsi="Consolas" w:cs="Consolas"/>
-          <w:color w:val="000000"/>
-          <w:sz w:val="19"/>
-          <w:szCs w:val="19"/>
-          <w:lang w:val="en-US"/>
-        </w:rPr>
-        <w:t xml:space="preserve">&amp; </w:t>
-      </w:r>
-      <w:proofErr w:type="spellStart"/>
-      <w:r>
-        <w:rPr>
-          <w:rFonts w:ascii="Consolas" w:eastAsia="Calibri" w:hAnsi="Consolas" w:cs="Consolas"/>
-          <w:color w:val="808080"/>
-          <w:sz w:val="19"/>
-          <w:szCs w:val="19"/>
-          <w:lang w:val="en-US"/>
-        </w:rPr>
-        <w:t>symb</w:t>
-      </w:r>
-      <w:proofErr w:type="spellEnd"/>
-      <w:r>
-        <w:rPr>
-          <w:rFonts w:ascii="Consolas" w:eastAsia="Calibri" w:hAnsi="Consolas" w:cs="Consolas"/>
-          <w:color w:val="000000"/>
-          <w:sz w:val="19"/>
-          <w:szCs w:val="19"/>
-          <w:lang w:val="en-US"/>
-        </w:rPr>
-        <w:t>);</w:t>
-      </w:r>
-      <w:r>
-        <w:rPr>
           <w:rFonts w:eastAsia="Calibri"/>
           <w:color w:val="000000"/>
-          <w:lang w:val="en-US"/>
-        </w:rPr>
-        <w:t xml:space="preserve"> - </w:t>
+        </w:rPr>
+        <w:t>символа</w:t>
       </w:r>
       <w:r>
         <w:rPr>
           <w:rFonts w:eastAsia="Calibri"/>
           <w:color w:val="000000"/>
-        </w:rPr>
-        <w:t>функция</w:t>
+          <w:lang w:val="en-US"/>
+        </w:rPr>
+        <w:t xml:space="preserve">. </w:t>
       </w:r>
       <w:r>
         <w:rPr>
           <w:rFonts w:eastAsia="Calibri"/>
           <w:color w:val="000000"/>
-          <w:lang w:val="en-US"/>
-        </w:rPr>
-        <w:t xml:space="preserve"> </w:t>
+        </w:rPr>
+        <w:t xml:space="preserve">Если символ является допустимым для арифметического выражения, то функция возвращает </w:t>
       </w:r>
       <w:r>
         <w:rPr>
           <w:rFonts w:eastAsia="Calibri"/>
           <w:color w:val="000000"/>
-        </w:rPr>
-        <w:t>проверки</w:t>
+          <w:lang w:val="en-US"/>
+        </w:rPr>
+        <w:t>true</w:t>
       </w:r>
       <w:r>
         <w:rPr>
           <w:rFonts w:eastAsia="Calibri"/>
           <w:color w:val="000000"/>
-          <w:lang w:val="en-US"/>
-        </w:rPr>
-        <w:t xml:space="preserve"> </w:t>
+        </w:rPr>
+        <w:t xml:space="preserve">, иначе </w:t>
       </w:r>
       <w:r>
         <w:rPr>
           <w:rFonts w:eastAsia="Calibri"/>
           <w:color w:val="000000"/>
-        </w:rPr>
-        <w:t>символа</w:t>
+          <w:lang w:val="en-US"/>
+        </w:rPr>
+        <w:t>false</w:t>
+      </w:r>
+      <w:commentRangeEnd w:id="9"/>
+      <w:r>
+        <w:rPr>
+          <w:rStyle w:val="af5"/>
+        </w:rPr>
+        <w:commentReference w:id="9"/>
+      </w:r>
+      <w:commentRangeEnd w:id="10"/>
+      <w:r>
+        <w:rPr>
+          <w:rStyle w:val="af5"/>
+        </w:rPr>
+        <w:commentReference w:id="10"/>
       </w:r>
       <w:r>
         <w:rPr>
           <w:rFonts w:eastAsia="Calibri"/>
           <w:color w:val="000000"/>
-          <w:lang w:val="en-US"/>
-        </w:rPr>
-        <w:t xml:space="preserve">. </w:t>
-      </w:r>
-      <w:r>
-        <w:rPr>
-          <w:rFonts w:eastAsia="Calibri"/>
-          <w:color w:val="000000"/>
-        </w:rPr>
-        <w:t xml:space="preserve">Если символ является допустимым для арифметического выражения, то функция возвращает </w:t>
-      </w:r>
-      <w:r>
-        <w:rPr>
-          <w:rFonts w:eastAsia="Calibri"/>
-          <w:color w:val="000000"/>
-          <w:lang w:val="en-US"/>
-        </w:rPr>
-        <w:t>true</w:t>
-      </w:r>
-      <w:r>
-        <w:rPr>
-          <w:rFonts w:eastAsia="Calibri"/>
-          <w:color w:val="000000"/>
-        </w:rPr>
-        <w:t xml:space="preserve">, иначе </w:t>
-      </w:r>
-      <w:r>
-        <w:rPr>
-          <w:rFonts w:eastAsia="Calibri"/>
-          <w:color w:val="000000"/>
-          <w:lang w:val="en-US"/>
-        </w:rPr>
-        <w:t>false</w:t>
+        </w:rPr>
+        <w:t>;</w:t>
       </w:r>
     </w:p>
     <w:p>
@@ -2286,6 +2697,11 @@
     </w:p>
     <w:p>
       <w:pPr>
+        <w:pStyle w:val="aff6"/>
+        <w:numPr>
+          <w:ilvl w:val="0"/>
+          <w:numId w:val="44"/>
+        </w:numPr>
         <w:spacing w:line="360" w:lineRule="auto"/>
         <w:rPr>
           <w:rFonts w:eastAsia="Calibri"/>
@@ -2348,79 +2764,37 @@
           <w:rFonts w:eastAsia="Calibri"/>
           <w:color w:val="000000"/>
         </w:rPr>
-        <w:t xml:space="preserve"> - функция для проверки </w:t>
+        <w:t xml:space="preserve"> - функция для проверки последовательности скобок арифметического выражения. Если последовательность скобок является допустимой для арифметического выражения, то функция возвращает </w:t>
       </w:r>
       <w:r>
         <w:rPr>
           <w:rFonts w:eastAsia="Calibri"/>
           <w:color w:val="000000"/>
-        </w:rPr>
-        <w:t>последовательности скобок арифметического выражения</w:t>
+          <w:lang w:val="en-US"/>
+        </w:rPr>
+        <w:t>true</w:t>
       </w:r>
       <w:r>
         <w:rPr>
           <w:rFonts w:eastAsia="Calibri"/>
           <w:color w:val="000000"/>
         </w:rPr>
-        <w:t xml:space="preserve">. </w:t>
+        <w:t xml:space="preserve">, иначе </w:t>
       </w:r>
       <w:r>
         <w:rPr>
           <w:rFonts w:eastAsia="Calibri"/>
           <w:color w:val="000000"/>
-        </w:rPr>
-        <w:t xml:space="preserve">Если </w:t>
+          <w:lang w:val="en-US"/>
+        </w:rPr>
+        <w:t>false</w:t>
       </w:r>
       <w:r>
         <w:rPr>
           <w:rFonts w:eastAsia="Calibri"/>
           <w:color w:val="000000"/>
         </w:rPr>
-        <w:t>последовательность скобок</w:t>
-      </w:r>
-      <w:r>
-        <w:rPr>
-          <w:rFonts w:eastAsia="Calibri"/>
-          <w:color w:val="000000"/>
-        </w:rPr>
-        <w:t xml:space="preserve"> является допустим</w:t>
-      </w:r>
-      <w:r>
-        <w:rPr>
-          <w:rFonts w:eastAsia="Calibri"/>
-          <w:color w:val="000000"/>
-        </w:rPr>
-        <w:t>ой</w:t>
-      </w:r>
-      <w:r>
-        <w:rPr>
-          <w:rFonts w:eastAsia="Calibri"/>
-          <w:color w:val="000000"/>
-        </w:rPr>
-        <w:t xml:space="preserve"> для арифметического выражения, то функция возвращает </w:t>
-      </w:r>
-      <w:r>
-        <w:rPr>
-          <w:rFonts w:eastAsia="Calibri"/>
-          <w:color w:val="000000"/>
-          <w:lang w:val="en-US"/>
-        </w:rPr>
-        <w:t>true</w:t>
-      </w:r>
-      <w:r>
-        <w:rPr>
-          <w:rFonts w:eastAsia="Calibri"/>
-          <w:color w:val="000000"/>
-        </w:rPr>
-        <w:t xml:space="preserve">, иначе </w:t>
-      </w:r>
-      <w:r>
-        <w:rPr>
-          <w:rFonts w:eastAsia="Calibri"/>
-          <w:color w:val="000000"/>
-          <w:lang w:val="en-US"/>
-        </w:rPr>
-        <w:t>false</w:t>
+        <w:t>;</w:t>
       </w:r>
     </w:p>
     <w:p>
@@ -2435,6 +2809,11 @@
     </w:p>
     <w:p>
       <w:pPr>
+        <w:pStyle w:val="aff6"/>
+        <w:numPr>
+          <w:ilvl w:val="0"/>
+          <w:numId w:val="44"/>
+        </w:numPr>
         <w:spacing w:line="360" w:lineRule="auto"/>
         <w:rPr>
           <w:rFonts w:eastAsia="Calibri"/>
@@ -2497,14 +2876,14 @@
           <w:rFonts w:eastAsia="Calibri"/>
           <w:color w:val="000000"/>
         </w:rPr>
-        <w:t xml:space="preserve"> - функция для проверки </w:t>
+        <w:t xml:space="preserve"> - функция для проверки корректности </w:t>
       </w:r>
       <w:r>
         <w:rPr>
           <w:rFonts w:eastAsia="Calibri"/>
           <w:color w:val="000000"/>
         </w:rPr>
-        <w:t>корректности всего арифметического выражения.</w:t>
+        <w:t>всего арифметического выражения;</w:t>
       </w:r>
     </w:p>
     <w:p>
@@ -2519,6 +2898,11 @@
     </w:p>
     <w:p>
       <w:pPr>
+        <w:pStyle w:val="aff6"/>
+        <w:numPr>
+          <w:ilvl w:val="0"/>
+          <w:numId w:val="44"/>
+        </w:numPr>
         <w:spacing w:line="360" w:lineRule="auto"/>
         <w:rPr>
           <w:rFonts w:eastAsia="Calibri"/>
@@ -2581,14 +2965,14 @@
           <w:rFonts w:eastAsia="Calibri"/>
           <w:color w:val="000000"/>
         </w:rPr>
-        <w:t xml:space="preserve"> - функция </w:t>
+        <w:t xml:space="preserve"> - функция уд</w:t>
       </w:r>
       <w:r>
         <w:rPr>
           <w:rFonts w:eastAsia="Calibri"/>
           <w:color w:val="000000"/>
         </w:rPr>
-        <w:t>удаляет пробелы во входной строке.</w:t>
+        <w:t>аляет пробелы во входной строке;</w:t>
       </w:r>
     </w:p>
     <w:p>
@@ -2603,6 +2987,11 @@
     </w:p>
     <w:p>
       <w:pPr>
+        <w:pStyle w:val="aff6"/>
+        <w:numPr>
+          <w:ilvl w:val="0"/>
+          <w:numId w:val="44"/>
+        </w:numPr>
         <w:spacing w:line="360" w:lineRule="auto"/>
         <w:rPr>
           <w:rFonts w:eastAsia="Calibri"/>
@@ -2617,6 +3006,7 @@
           <w:sz w:val="19"/>
           <w:szCs w:val="19"/>
         </w:rPr>
+        <w:lastRenderedPageBreak/>
         <w:t>void</w:t>
       </w:r>
       <w:proofErr w:type="spellEnd"/>
@@ -2665,14 +3055,14 @@
           <w:rFonts w:eastAsia="Calibri"/>
           <w:color w:val="000000"/>
         </w:rPr>
-        <w:t xml:space="preserve"> </w:t>
+        <w:t xml:space="preserve"> Функция разбирает строковое выражение на элементарные сос</w:t>
       </w:r>
       <w:r>
         <w:rPr>
           <w:rFonts w:eastAsia="Calibri"/>
           <w:color w:val="000000"/>
         </w:rPr>
-        <w:t>Функция разбирает строковое выражение на элементарные составляющие и записывает в список.</w:t>
+        <w:t>тавляющие и записывает в список;</w:t>
       </w:r>
     </w:p>
     <w:p>
@@ -2687,6 +3077,11 @@
     </w:p>
     <w:p>
       <w:pPr>
+        <w:pStyle w:val="aff6"/>
+        <w:numPr>
+          <w:ilvl w:val="0"/>
+          <w:numId w:val="44"/>
+        </w:numPr>
         <w:spacing w:line="360" w:lineRule="auto"/>
         <w:rPr>
           <w:rFonts w:eastAsia="Calibri"/>
@@ -2800,28 +3195,7 @@
           <w:rFonts w:eastAsia="Calibri"/>
           <w:color w:val="000000"/>
         </w:rPr>
-        <w:t xml:space="preserve"> - </w:t>
-      </w:r>
-      <w:r>
-        <w:rPr>
-          <w:rFonts w:eastAsia="Calibri"/>
-          <w:color w:val="000000"/>
-        </w:rPr>
-        <w:t xml:space="preserve">служебная </w:t>
-      </w:r>
-      <w:r>
-        <w:rPr>
-          <w:rFonts w:eastAsia="Calibri"/>
-          <w:color w:val="000000"/>
-        </w:rPr>
-        <w:t xml:space="preserve">функция для </w:t>
-      </w:r>
-      <w:r>
-        <w:rPr>
-          <w:rFonts w:eastAsia="Calibri"/>
-          <w:color w:val="000000"/>
-        </w:rPr>
-        <w:t>проверки, является ли символ символом операции или скобкой</w:t>
+        <w:t xml:space="preserve"> - служебная функция для проверки, является ли символ символом операции или скобкой;</w:t>
       </w:r>
     </w:p>
     <w:p>
@@ -2836,6 +3210,11 @@
     </w:p>
     <w:p>
       <w:pPr>
+        <w:pStyle w:val="aff6"/>
+        <w:numPr>
+          <w:ilvl w:val="0"/>
+          <w:numId w:val="44"/>
+        </w:numPr>
         <w:spacing w:line="360" w:lineRule="auto"/>
         <w:rPr>
           <w:rFonts w:eastAsia="Calibri"/>
@@ -2850,7 +3229,6 @@
           <w:sz w:val="19"/>
           <w:szCs w:val="19"/>
         </w:rPr>
-        <w:lastRenderedPageBreak/>
         <w:t>void</w:t>
       </w:r>
       <w:proofErr w:type="spellEnd"/>
@@ -2899,21 +3277,14 @@
           <w:rFonts w:eastAsia="Calibri"/>
           <w:color w:val="000000"/>
         </w:rPr>
-        <w:t xml:space="preserve"> </w:t>
+        <w:t xml:space="preserve"> - функция проходит по списку с элементарными составляющими выражения, распознае</w:t>
       </w:r>
       <w:r>
         <w:rPr>
           <w:rFonts w:eastAsia="Calibri"/>
           <w:color w:val="000000"/>
         </w:rPr>
-        <w:t xml:space="preserve">- функция </w:t>
-      </w:r>
-      <w:r>
-        <w:rPr>
-          <w:rFonts w:eastAsia="Calibri"/>
-          <w:color w:val="000000"/>
-        </w:rPr>
-        <w:t>проходит по списку с элементарными составляющими выражения, распознает и устанавливает унарные знаки.</w:t>
+        <w:t>т и устанавливает унарные знаки;</w:t>
       </w:r>
     </w:p>
     <w:p>
@@ -2928,6 +3299,11 @@
     </w:p>
     <w:p>
       <w:pPr>
+        <w:pStyle w:val="aff6"/>
+        <w:numPr>
+          <w:ilvl w:val="0"/>
+          <w:numId w:val="44"/>
+        </w:numPr>
         <w:spacing w:line="360" w:lineRule="auto"/>
         <w:rPr>
           <w:rFonts w:eastAsia="Calibri"/>
@@ -2990,14 +3366,7 @@
           <w:rFonts w:eastAsia="Calibri"/>
           <w:color w:val="000000"/>
         </w:rPr>
-        <w:t xml:space="preserve"> - </w:t>
-      </w:r>
-      <w:r>
-        <w:rPr>
-          <w:rFonts w:eastAsia="Calibri"/>
-          <w:color w:val="000000"/>
-        </w:rPr>
-        <w:t>функция проверяет корректность последовательности элементарных составляющих выражения</w:t>
+        <w:t xml:space="preserve"> - функция проверяет корректность последовательности элементарных составляющих выражения;</w:t>
       </w:r>
     </w:p>
     <w:p>
@@ -3012,6 +3381,11 @@
     </w:p>
     <w:p>
       <w:pPr>
+        <w:pStyle w:val="aff6"/>
+        <w:numPr>
+          <w:ilvl w:val="0"/>
+          <w:numId w:val="44"/>
+        </w:numPr>
         <w:spacing w:line="360" w:lineRule="auto"/>
         <w:rPr>
           <w:rFonts w:eastAsia="Calibri"/>
@@ -3074,14 +3448,7 @@
           <w:rFonts w:eastAsia="Calibri"/>
           <w:color w:val="000000"/>
         </w:rPr>
-        <w:t xml:space="preserve"> - </w:t>
-      </w:r>
-      <w:r>
-        <w:rPr>
-          <w:rFonts w:eastAsia="Calibri"/>
-          <w:color w:val="000000"/>
-        </w:rPr>
-        <w:t>функция, которая переводит все строковые значения операндов в числовые значения</w:t>
+        <w:t xml:space="preserve"> - функция, которая переводит все строковые значения операндов в числовые значения;</w:t>
       </w:r>
     </w:p>
     <w:p>
@@ -3096,13 +3463,17 @@
     </w:p>
     <w:p>
       <w:pPr>
+        <w:pStyle w:val="aff6"/>
+        <w:numPr>
+          <w:ilvl w:val="0"/>
+          <w:numId w:val="44"/>
+        </w:numPr>
         <w:spacing w:line="360" w:lineRule="auto"/>
         <w:rPr>
           <w:rFonts w:eastAsia="Calibri"/>
           <w:color w:val="000000"/>
         </w:rPr>
       </w:pPr>
-      <w:proofErr w:type="gramStart"/>
       <w:r>
         <w:rPr>
           <w:rFonts w:ascii="Consolas" w:eastAsia="Calibri" w:hAnsi="Consolas" w:cs="Consolas"/>
@@ -3113,7 +3484,6 @@
         </w:rPr>
         <w:t>void</w:t>
       </w:r>
-      <w:proofErr w:type="gramEnd"/>
       <w:r>
         <w:rPr>
           <w:rFonts w:ascii="Consolas" w:eastAsia="Calibri" w:hAnsi="Consolas" w:cs="Consolas"/>
@@ -3187,21 +3557,7 @@
           <w:rFonts w:eastAsia="Calibri"/>
           <w:color w:val="000000"/>
         </w:rPr>
-        <w:t xml:space="preserve"> </w:t>
-      </w:r>
-      <w:r>
-        <w:rPr>
-          <w:rFonts w:eastAsia="Calibri"/>
-          <w:color w:val="000000"/>
-        </w:rPr>
-        <w:t xml:space="preserve">- </w:t>
-      </w:r>
-      <w:r>
-        <w:rPr>
-          <w:rFonts w:eastAsia="Calibri"/>
-          <w:color w:val="000000"/>
-        </w:rPr>
-        <w:t>функция разбирает строковое значение и устанавливает числовое значение операнду</w:t>
+        <w:t xml:space="preserve"> - функция разбирает строковое значение и устанавливает числовое значение операнду;</w:t>
       </w:r>
     </w:p>
     <w:p>
@@ -3216,13 +3572,17 @@
     </w:p>
     <w:p>
       <w:pPr>
+        <w:pStyle w:val="aff6"/>
+        <w:numPr>
+          <w:ilvl w:val="0"/>
+          <w:numId w:val="44"/>
+        </w:numPr>
         <w:spacing w:line="360" w:lineRule="auto"/>
         <w:rPr>
           <w:rFonts w:eastAsia="Calibri"/>
           <w:color w:val="000000"/>
         </w:rPr>
       </w:pPr>
-      <w:proofErr w:type="gramStart"/>
       <w:r>
         <w:rPr>
           <w:rFonts w:ascii="Consolas" w:eastAsia="Calibri" w:hAnsi="Consolas" w:cs="Consolas"/>
@@ -3233,7 +3593,6 @@
         </w:rPr>
         <w:t>bool</w:t>
       </w:r>
-      <w:proofErr w:type="gramEnd"/>
       <w:r>
         <w:rPr>
           <w:rFonts w:ascii="Consolas" w:eastAsia="Calibri" w:hAnsi="Consolas" w:cs="Consolas"/>
@@ -3328,21 +3687,7 @@
           <w:rFonts w:eastAsia="Calibri"/>
           <w:color w:val="000000"/>
         </w:rPr>
-        <w:t xml:space="preserve"> </w:t>
-      </w:r>
-      <w:r>
-        <w:rPr>
-          <w:rFonts w:eastAsia="Calibri"/>
-          <w:color w:val="000000"/>
-        </w:rPr>
-        <w:t xml:space="preserve">- </w:t>
-      </w:r>
-      <w:r>
-        <w:rPr>
-          <w:rFonts w:eastAsia="Calibri"/>
-          <w:color w:val="000000"/>
-        </w:rPr>
-        <w:t>функция, проверяющая можно ли установить числовое значение.</w:t>
+        <w:t xml:space="preserve"> - функция, проверяющая можно ли установить числовое значение;</w:t>
       </w:r>
     </w:p>
     <w:p>
@@ -3357,6 +3702,11 @@
     </w:p>
     <w:p>
       <w:pPr>
+        <w:pStyle w:val="aff6"/>
+        <w:numPr>
+          <w:ilvl w:val="0"/>
+          <w:numId w:val="44"/>
+        </w:numPr>
         <w:suppressAutoHyphens w:val="0"/>
         <w:autoSpaceDE w:val="0"/>
         <w:autoSpaceDN w:val="0"/>
@@ -3495,14 +3845,7 @@
           <w:rFonts w:eastAsia="Calibri"/>
           <w:color w:val="000000"/>
         </w:rPr>
-        <w:t xml:space="preserve"> - функции </w:t>
-      </w:r>
-      <w:r>
-        <w:rPr>
-          <w:rFonts w:eastAsia="Calibri"/>
-          <w:color w:val="000000"/>
-        </w:rPr>
-        <w:t>проверки символа на то, является он символом или точкой</w:t>
+        <w:t xml:space="preserve"> - функции проверки символа на то, является он символом или точкой.</w:t>
       </w:r>
     </w:p>
     <w:p>
@@ -3538,7 +3881,7 @@
           <w:iCs w:val="0"/>
         </w:rPr>
       </w:pPr>
-      <w:bookmarkStart w:id="8" w:name="_Toc59453895"/>
+      <w:bookmarkStart w:id="11" w:name="_Toc59453895"/>
       <w:r>
         <w:rPr>
           <w:rFonts w:ascii="Times New Roman" w:hAnsi="Times New Roman" w:cs="Times New Roman"/>
@@ -3580,7 +3923,7 @@
         </w:rPr>
         <w:t>данных</w:t>
       </w:r>
-      <w:bookmarkEnd w:id="8"/>
+      <w:bookmarkEnd w:id="11"/>
     </w:p>
     <w:p>
       <w:pPr>
@@ -3674,7 +4017,6 @@
           <w:color w:val="000000"/>
         </w:rPr>
       </w:pPr>
-      <w:proofErr w:type="spellStart"/>
       <w:r>
         <w:rPr>
           <w:rFonts w:ascii="Consolas" w:eastAsia="Calibri" w:hAnsi="Consolas" w:cs="Consolas"/>
@@ -3684,7 +4026,6 @@
         </w:rPr>
         <w:t>TList</w:t>
       </w:r>
-      <w:proofErr w:type="spellEnd"/>
       <w:r>
         <w:rPr>
           <w:rFonts w:ascii="Consolas" w:eastAsia="Calibri" w:hAnsi="Consolas" w:cs="Consolas"/>
@@ -3762,7 +4103,6 @@
           <w:color w:val="000000"/>
         </w:rPr>
       </w:pPr>
-      <w:proofErr w:type="spellStart"/>
       <w:r>
         <w:rPr>
           <w:rFonts w:ascii="Consolas" w:eastAsia="Calibri" w:hAnsi="Consolas" w:cs="Consolas"/>
@@ -3773,7 +4113,6 @@
         </w:rPr>
         <w:t>TList</w:t>
       </w:r>
-      <w:proofErr w:type="spellEnd"/>
       <w:r>
         <w:rPr>
           <w:rFonts w:ascii="Consolas" w:eastAsia="Calibri" w:hAnsi="Consolas" w:cs="Consolas"/>
@@ -3852,21 +4191,7 @@
           <w:rFonts w:eastAsia="Calibri"/>
           <w:color w:val="000000"/>
         </w:rPr>
-        <w:t xml:space="preserve">список для хранения выражения </w:t>
-      </w:r>
-      <w:r>
-        <w:rPr>
-          <w:rFonts w:eastAsia="Calibri"/>
-          <w:color w:val="000000"/>
-        </w:rPr>
-        <w:t>в виде элементарных составляющих</w:t>
-      </w:r>
-      <w:r>
-        <w:rPr>
-          <w:rFonts w:eastAsia="Calibri"/>
-          <w:color w:val="000000"/>
-        </w:rPr>
-        <w:t xml:space="preserve"> в обратной польской записи</w:t>
+        <w:t>список для хранения выражения в виде элементарных составляющих в обратной польской записи</w:t>
       </w:r>
     </w:p>
     <w:p>
@@ -3949,7 +4274,7 @@
           <w:iCs w:val="0"/>
         </w:rPr>
       </w:pPr>
-      <w:bookmarkStart w:id="9" w:name="_Toc59453896"/>
+      <w:bookmarkStart w:id="12" w:name="_Toc59453896"/>
       <w:r>
         <w:rPr>
           <w:rFonts w:ascii="Times New Roman" w:hAnsi="Times New Roman" w:cs="Times New Roman"/>
@@ -3983,7 +4308,7 @@
         </w:rPr>
         <w:footnoteReference w:id="1"/>
       </w:r>
-      <w:bookmarkEnd w:id="9"/>
+      <w:bookmarkEnd w:id="12"/>
     </w:p>
     <w:p>
       <w:pPr>
@@ -4206,6 +4531,49 @@
         <w:spacing w:line="360" w:lineRule="auto"/>
         <w:ind w:firstLine="567"/>
       </w:pPr>
+    </w:p>
+    <w:p>
+      <w:pPr>
+        <w:pStyle w:val="aff7"/>
+        <w:keepNext/>
+        <w:jc w:val="center"/>
+      </w:pPr>
+      <w:r>
+        <w:t xml:space="preserve">Таблица </w:t>
+      </w:r>
+      <w:r>
+        <w:rPr>
+          <w:noProof/>
+        </w:rPr>
+        <w:fldChar w:fldCharType="begin"/>
+      </w:r>
+      <w:r>
+        <w:rPr>
+          <w:noProof/>
+        </w:rPr>
+        <w:instrText xml:space="preserve"> SEQ Таблица \* ARABIC </w:instrText>
+      </w:r>
+      <w:r>
+        <w:rPr>
+          <w:noProof/>
+        </w:rPr>
+        <w:fldChar w:fldCharType="separate"/>
+      </w:r>
+      <w:r>
+        <w:rPr>
+          <w:noProof/>
+        </w:rPr>
+        <w:t>1</w:t>
+      </w:r>
+      <w:r>
+        <w:rPr>
+          <w:noProof/>
+        </w:rPr>
+        <w:fldChar w:fldCharType="end"/>
+      </w:r>
+      <w:r>
+        <w:t xml:space="preserve"> Пример работы алгоритма</w:t>
+      </w:r>
     </w:p>
     <w:tbl>
       <w:tblPr>
@@ -5651,31 +6019,82 @@
       <w:r>
         <w:t>Обратная польская запись идеально подходит для вычисления формул на компьютере со стеком. Формула состоит из n символов, каждый из которых является либо операндом, либо оператором. Алгоритм для вычисления формулы в обратной польской записи с использованием стека прост. Нужно просто прочитать обратную польскую запись слева направо. Если встречается операнд, его нужно пометить в стек. Если встречается оператор, нужно выполнить заданную им операцию.</w:t>
       </w:r>
-      <w:r>
-        <w:br/>
-        <w:t>В качестве примера рассмотрим вычисление следующего выражения: (8+2*</w:t>
-      </w:r>
-      <w:proofErr w:type="gramStart"/>
-      <w:r>
-        <w:t>5)/</w:t>
-      </w:r>
-      <w:proofErr w:type="gramEnd"/>
-      <w:r>
-        <w:t>(1+3*2-4). Соответствующая формула в обратной польской записи выглядит так: 825*+132*+4-/</w:t>
-      </w:r>
-      <w:r>
-        <w:br/>
-        <w:t xml:space="preserve">Число на вершине стека – это правый операнд (а не левый). Это очень важно </w:t>
-      </w:r>
-      <w:proofErr w:type="spellStart"/>
-      <w:r>
-        <w:t>дл</w:t>
-      </w:r>
-      <w:proofErr w:type="spellEnd"/>
-      <w:r>
-        <w:t xml:space="preserve"> операций деления, вычитания и возведения в степень, поскольку порядок следования операндов в данном случае имеет значение (в отличие от операций сложения и умножения). Другими словами, операция деления действует следующим образом: сначала в стек помещается числитель, потом знаменатель, и тогда операция даёт правильный результат. Отметим, что преобразовать обратную польскую запись в машинный код очень легко: нужно просто двигаться по формуле в обратной польской записи, записывая по одной команде для каждого символа. Если символ является константой или переменной, нужно вписывать команду помещения этой константы или переменной в стек, если символ является оператором, нужно вписывать команду выполнения это операции.</w:t>
-      </w:r>
-      <w:bookmarkStart w:id="10" w:name="_Toc169986019"/>
+    </w:p>
+    <w:p>
+      <w:pPr>
+        <w:shd w:val="clear" w:color="auto" w:fill="FFFFFF"/>
+        <w:suppressAutoHyphens w:val="0"/>
+        <w:spacing w:after="225" w:line="360" w:lineRule="auto"/>
+        <w:ind w:firstLine="567"/>
+      </w:pPr>
+      <w:r>
+        <w:t>В качестве примера рассмотрим вычисление следующего выражения:</w:t>
+      </w:r>
+    </w:p>
+    <w:p>
+      <w:pPr>
+        <w:shd w:val="clear" w:color="auto" w:fill="FFFFFF"/>
+        <w:suppressAutoHyphens w:val="0"/>
+        <w:spacing w:after="225" w:line="360" w:lineRule="auto"/>
+        <w:ind w:firstLine="567"/>
+      </w:pPr>
+      <m:oMathPara>
+        <m:oMath>
+          <m:r>
+            <w:rPr>
+              <w:rFonts w:ascii="Cambria Math" w:hAnsi="Cambria Math"/>
+            </w:rPr>
+            <m:t>(8+2*5)/(1+3*2-4)</m:t>
+          </m:r>
+        </m:oMath>
+      </m:oMathPara>
+    </w:p>
+    <w:p>
+      <w:pPr>
+        <w:shd w:val="clear" w:color="auto" w:fill="FFFFFF"/>
+        <w:suppressAutoHyphens w:val="0"/>
+        <w:spacing w:after="225" w:line="360" w:lineRule="auto"/>
+        <w:ind w:firstLine="567"/>
+      </w:pPr>
+      <w:r>
+        <w:t>Соответствующая формула в обратной польской записи выглядит так:</w:t>
+      </w:r>
+    </w:p>
+    <w:p>
+      <w:pPr>
+        <w:shd w:val="clear" w:color="auto" w:fill="FFFFFF"/>
+        <w:suppressAutoHyphens w:val="0"/>
+        <w:spacing w:after="225" w:line="360" w:lineRule="auto"/>
+        <w:ind w:firstLine="567"/>
+      </w:pPr>
+      <m:oMathPara>
+        <m:oMath>
+          <m:r>
+            <w:rPr>
+              <w:rFonts w:ascii="Cambria Math" w:hAnsi="Cambria Math"/>
+            </w:rPr>
+            <m:t>825*+132*+4-/</m:t>
+          </m:r>
+        </m:oMath>
+      </m:oMathPara>
+    </w:p>
+    <w:p>
+      <w:pPr>
+        <w:shd w:val="clear" w:color="auto" w:fill="FFFFFF"/>
+        <w:suppressAutoHyphens w:val="0"/>
+        <w:spacing w:after="225" w:line="360" w:lineRule="auto"/>
+        <w:ind w:firstLine="567"/>
+      </w:pPr>
+      <w:r>
+        <w:t>Число на вершине стека – это правый операнд (</w:t>
+      </w:r>
+      <w:r>
+        <w:t xml:space="preserve">а не левый). Это очень важно для </w:t>
+      </w:r>
+      <w:r>
+        <w:t>операций деления, вычитания и возведения в степень, поскольку порядок следования операндов в данном случае имеет значение (в отличие от операций сложения и умножения). Другими словами, операция деления действует следующим образом: сначала в стек помещается числитель, потом знаменатель, и тогда операция даёт правильный результат. Отметим, что преобразовать обратную польскую запись в машинный код очень легко: нужно просто двигаться по формуле в обратной польской записи, записывая по одной команде для каждого символа. Если символ является константой или переменной, нужно вписывать команду помещения этой константы или переменной в стек, если символ является оператором, нужно вписывать команду выполнения это операции.</w:t>
+      </w:r>
+      <w:bookmarkStart w:id="13" w:name="_Toc169986019"/>
       <w:r>
         <w:t xml:space="preserve"> </w:t>
       </w:r>
@@ -5686,58 +6105,99 @@
         <w:shd w:val="clear" w:color="auto" w:fill="FFFFFF"/>
         <w:suppressAutoHyphens w:val="0"/>
         <w:spacing w:after="225" w:line="360" w:lineRule="auto"/>
-        <w:ind w:firstLine="567"/>
-      </w:pPr>
-      <w:r>
-        <w:pict>
-          <v:shapetype id="_x0000_t75" coordsize="21600,21600" o:spt="75" o:preferrelative="t" path="m@4@5l@4@11@9@11@9@5xe" filled="f" stroked="f">
-            <v:stroke joinstyle="miter"/>
-            <v:formulas>
-              <v:f eqn="if lineDrawn pixelLineWidth 0"/>
-              <v:f eqn="sum @0 1 0"/>
-              <v:f eqn="sum 0 0 @1"/>
-              <v:f eqn="prod @2 1 2"/>
-              <v:f eqn="prod @3 21600 pixelWidth"/>
-              <v:f eqn="prod @3 21600 pixelHeight"/>
-              <v:f eqn="sum @0 0 1"/>
-              <v:f eqn="prod @6 1 2"/>
-              <v:f eqn="prod @7 21600 pixelWidth"/>
-              <v:f eqn="sum @8 21600 0"/>
-              <v:f eqn="prod @7 21600 pixelHeight"/>
-              <v:f eqn="sum @10 21600 0"/>
-            </v:formulas>
-            <v:path o:extrusionok="f" gradientshapeok="t" o:connecttype="rect"/>
-            <o:lock v:ext="edit" aspectratio="t"/>
-          </v:shapetype>
-          <v:shape id="_x0000_i1025" type="#_x0000_t75" style="width:467.6pt;height:196.5pt">
-            <v:imagedata r:id="rId9" o:title="39975d0c9d1975c4b01975852d9616a2"/>
-          </v:shape>
-        </w:pict>
+        <w:jc w:val="center"/>
+      </w:pPr>
+      <w:r>
+        <w:rPr>
+          <w:noProof/>
+        </w:rPr>
+        <w:lastRenderedPageBreak/>
+        <w:drawing>
+          <wp:inline distT="0" distB="0" distL="0" distR="0" wp14:anchorId="417DB453" wp14:editId="0E7BB5B6">
+            <wp:extent cx="5938520" cy="2502535"/>
+            <wp:effectExtent l="0" t="0" r="5080" b="0"/>
+            <wp:docPr id="1" name="Рисунок 1" descr="39975d0c9d1975c4b01975852d9616a2"/>
+            <wp:cNvGraphicFramePr>
+              <a:graphicFrameLocks xmlns:a="http://schemas.openxmlformats.org/drawingml/2006/main" noChangeAspect="1"/>
+            </wp:cNvGraphicFramePr>
+            <a:graphic xmlns:a="http://schemas.openxmlformats.org/drawingml/2006/main">
+              <a:graphicData uri="http://schemas.openxmlformats.org/drawingml/2006/picture">
+                <pic:pic xmlns:pic="http://schemas.openxmlformats.org/drawingml/2006/picture">
+                  <pic:nvPicPr>
+                    <pic:cNvPr id="0" name="Picture 5" descr="39975d0c9d1975c4b01975852d9616a2"/>
+                    <pic:cNvPicPr>
+                      <a:picLocks noChangeAspect="1" noChangeArrowheads="1"/>
+                    </pic:cNvPicPr>
+                  </pic:nvPicPr>
+                  <pic:blipFill>
+                    <a:blip r:embed="rId13">
+                      <a:extLst>
+                        <a:ext uri="{28A0092B-C50C-407E-A947-70E740481C1C}">
+                          <a14:useLocalDpi xmlns:a14="http://schemas.microsoft.com/office/drawing/2010/main" val="0"/>
+                        </a:ext>
+                      </a:extLst>
+                    </a:blip>
+                    <a:srcRect/>
+                    <a:stretch>
+                      <a:fillRect/>
+                    </a:stretch>
+                  </pic:blipFill>
+                  <pic:spPr bwMode="auto">
+                    <a:xfrm>
+                      <a:off x="0" y="0"/>
+                      <a:ext cx="5938520" cy="2502535"/>
+                    </a:xfrm>
+                    <a:prstGeom prst="rect">
+                      <a:avLst/>
+                    </a:prstGeom>
+                    <a:noFill/>
+                    <a:ln>
+                      <a:noFill/>
+                    </a:ln>
+                  </pic:spPr>
+                </pic:pic>
+              </a:graphicData>
+            </a:graphic>
+          </wp:inline>
+        </w:drawing>
       </w:r>
     </w:p>
     <w:p>
       <w:pPr>
         <w:pStyle w:val="aff7"/>
+        <w:jc w:val="center"/>
       </w:pPr>
       <w:r>
         <w:t xml:space="preserve">Рисунок </w:t>
       </w:r>
       <w:r>
+        <w:rPr>
+          <w:noProof/>
+        </w:rPr>
         <w:fldChar w:fldCharType="begin"/>
       </w:r>
       <w:r>
+        <w:rPr>
+          <w:noProof/>
+        </w:rPr>
         <w:instrText xml:space="preserve"> SEQ Рисунок \* ARABIC </w:instrText>
       </w:r>
       <w:r>
+        <w:rPr>
+          <w:noProof/>
+        </w:rPr>
         <w:fldChar w:fldCharType="separate"/>
       </w:r>
       <w:r>
         <w:rPr>
           <w:noProof/>
         </w:rPr>
-        <w:t>1</w:t>
-      </w:r>
-      <w:r>
+        <w:t>3</w:t>
+      </w:r>
+      <w:r>
+        <w:rPr>
+          <w:noProof/>
+        </w:rPr>
         <w:fldChar w:fldCharType="end"/>
       </w:r>
       <w:r>
@@ -5753,16 +6213,15 @@
           <w:rFonts w:ascii="Times New Roman" w:hAnsi="Times New Roman" w:cs="Times New Roman"/>
         </w:rPr>
       </w:pPr>
-      <w:bookmarkStart w:id="11" w:name="_Toc59453897"/>
+      <w:bookmarkStart w:id="14" w:name="_Toc59453897"/>
       <w:r>
         <w:rPr>
           <w:rFonts w:ascii="Times New Roman" w:hAnsi="Times New Roman" w:cs="Times New Roman"/>
         </w:rPr>
-        <w:lastRenderedPageBreak/>
         <w:t>Заключение</w:t>
       </w:r>
-      <w:bookmarkEnd w:id="10"/>
-      <w:bookmarkEnd w:id="11"/>
+      <w:bookmarkEnd w:id="13"/>
+      <w:bookmarkEnd w:id="14"/>
     </w:p>
     <w:p>
       <w:pPr>
@@ -5776,13 +6235,7 @@
         <w:t>разбора и подсчета арифметических выражений</w:t>
       </w:r>
       <w:r>
-        <w:t xml:space="preserve">. </w:t>
-      </w:r>
-      <w:r>
-        <w:t>Р</w:t>
-      </w:r>
-      <w:r>
-        <w:t>азработал</w:t>
+        <w:t>. Разработал</w:t>
       </w:r>
       <w:r>
         <w:t xml:space="preserve"> и протестировал</w:t>
@@ -5846,8 +6299,8 @@
           <w:rFonts w:ascii="Times New Roman" w:hAnsi="Times New Roman" w:cs="Times New Roman"/>
         </w:rPr>
       </w:pPr>
-      <w:bookmarkStart w:id="12" w:name="_Toc169986020"/>
-      <w:bookmarkStart w:id="13" w:name="_Toc59453898"/>
+      <w:bookmarkStart w:id="15" w:name="_Toc169986020"/>
+      <w:bookmarkStart w:id="16" w:name="_Toc59453898"/>
       <w:r>
         <w:rPr>
           <w:rFonts w:ascii="Times New Roman" w:hAnsi="Times New Roman" w:cs="Times New Roman"/>
@@ -5855,8 +6308,8 @@
         <w:lastRenderedPageBreak/>
         <w:t>Литература</w:t>
       </w:r>
-      <w:bookmarkEnd w:id="12"/>
-      <w:bookmarkEnd w:id="13"/>
+      <w:bookmarkEnd w:id="15"/>
+      <w:bookmarkEnd w:id="16"/>
     </w:p>
     <w:p>
       <w:pPr>
@@ -6059,14 +6512,14 @@
           <w:rFonts w:ascii="Times New Roman" w:hAnsi="Times New Roman" w:cs="Times New Roman"/>
         </w:rPr>
       </w:pPr>
-      <w:bookmarkStart w:id="14" w:name="_Toc169986021"/>
+      <w:bookmarkStart w:id="17" w:name="_Toc169986021"/>
       <w:r>
         <w:rPr>
           <w:rFonts w:ascii="Times New Roman" w:hAnsi="Times New Roman" w:cs="Times New Roman"/>
         </w:rPr>
         <w:br w:type="page"/>
       </w:r>
-      <w:bookmarkStart w:id="15" w:name="_Toc59453899"/>
+      <w:bookmarkStart w:id="18" w:name="_Toc59453899"/>
       <w:r>
         <w:rPr>
           <w:rFonts w:ascii="Times New Roman" w:hAnsi="Times New Roman" w:cs="Times New Roman"/>
@@ -6074,14 +6527,14 @@
         <w:lastRenderedPageBreak/>
         <w:t>Приложени</w:t>
       </w:r>
-      <w:bookmarkEnd w:id="14"/>
+      <w:bookmarkEnd w:id="17"/>
       <w:r>
         <w:rPr>
           <w:rFonts w:ascii="Times New Roman" w:hAnsi="Times New Roman" w:cs="Times New Roman"/>
         </w:rPr>
         <w:t>е</w:t>
       </w:r>
-      <w:bookmarkEnd w:id="15"/>
+      <w:bookmarkEnd w:id="18"/>
     </w:p>
     <w:p>
       <w:pPr>
@@ -6090,10 +6543,10 @@
         <w:ind w:firstLine="284"/>
         <w:rPr>
           <w:rFonts w:ascii="Times New Roman" w:hAnsi="Times New Roman" w:cs="Times New Roman"/>
-          <w:lang w:val="en-US" w:eastAsia="en-US"/>
-        </w:rPr>
-      </w:pPr>
-      <w:bookmarkStart w:id="16" w:name="_Toc59453900"/>
+          <w:lang w:eastAsia="en-US"/>
+        </w:rPr>
+      </w:pPr>
+      <w:bookmarkStart w:id="19" w:name="_Toc59453900"/>
       <w:r>
         <w:rPr>
           <w:rFonts w:ascii="Times New Roman" w:hAnsi="Times New Roman" w:cs="Times New Roman"/>
@@ -6111,7 +6564,7 @@
       <w:r>
         <w:rPr>
           <w:rFonts w:ascii="Times New Roman" w:hAnsi="Times New Roman" w:cs="Times New Roman"/>
-          <w:lang w:val="en-US" w:eastAsia="en-US"/>
+          <w:lang w:eastAsia="en-US"/>
         </w:rPr>
         <w:t xml:space="preserve"> </w:t>
       </w:r>
@@ -6125,7 +6578,7 @@
       <w:r>
         <w:rPr>
           <w:rFonts w:ascii="Times New Roman" w:hAnsi="Times New Roman" w:cs="Times New Roman"/>
-          <w:lang w:val="en-US" w:eastAsia="en-US"/>
+          <w:lang w:eastAsia="en-US"/>
         </w:rPr>
         <w:t xml:space="preserve"> </w:t>
       </w:r>
@@ -6136,7 +6589,7 @@
         </w:rPr>
         <w:t>алгоритмов</w:t>
       </w:r>
-      <w:bookmarkEnd w:id="16"/>
+      <w:bookmarkEnd w:id="19"/>
     </w:p>
     <w:p>
       <w:pPr>
@@ -6150,18 +6603,26 @@
           <w:color w:val="000000"/>
           <w:sz w:val="19"/>
           <w:szCs w:val="19"/>
-          <w:lang w:val="en-US"/>
-        </w:rPr>
-      </w:pPr>
-      <w:r>
-        <w:rPr>
-          <w:rFonts w:ascii="Consolas" w:eastAsia="Calibri" w:hAnsi="Consolas" w:cs="Consolas"/>
-          <w:color w:val="000000"/>
-          <w:sz w:val="19"/>
-          <w:szCs w:val="19"/>
-          <w:lang w:val="en-US"/>
-        </w:rPr>
-        <w:t>std::</w:t>
+        </w:rPr>
+      </w:pPr>
+      <w:r>
+        <w:rPr>
+          <w:rFonts w:ascii="Consolas" w:eastAsia="Calibri" w:hAnsi="Consolas" w:cs="Consolas"/>
+          <w:color w:val="000000"/>
+          <w:sz w:val="19"/>
+          <w:szCs w:val="19"/>
+          <w:lang w:val="en-US"/>
+        </w:rPr>
+        <w:t>std</w:t>
+      </w:r>
+      <w:r>
+        <w:rPr>
+          <w:rFonts w:ascii="Consolas" w:eastAsia="Calibri" w:hAnsi="Consolas" w:cs="Consolas"/>
+          <w:color w:val="000000"/>
+          <w:sz w:val="19"/>
+          <w:szCs w:val="19"/>
+        </w:rPr>
+        <w:t>::</w:t>
       </w:r>
       <w:r>
         <w:rPr>
@@ -6179,11 +6640,9 @@
           <w:color w:val="000000"/>
           <w:sz w:val="19"/>
           <w:szCs w:val="19"/>
-          <w:lang w:val="en-US"/>
         </w:rPr>
         <w:t xml:space="preserve"> </w:t>
       </w:r>
-      <w:proofErr w:type="spellStart"/>
       <w:r>
         <w:rPr>
           <w:rFonts w:ascii="Consolas" w:eastAsia="Calibri" w:hAnsi="Consolas" w:cs="Consolas"/>
@@ -6194,14 +6653,12 @@
         </w:rPr>
         <w:t>PolishConvertor</w:t>
       </w:r>
-      <w:proofErr w:type="spellEnd"/>
-      <w:r>
-        <w:rPr>
-          <w:rFonts w:ascii="Consolas" w:eastAsia="Calibri" w:hAnsi="Consolas" w:cs="Consolas"/>
-          <w:color w:val="000000"/>
-          <w:sz w:val="19"/>
-          <w:szCs w:val="19"/>
-          <w:lang w:val="en-US"/>
+      <w:r>
+        <w:rPr>
+          <w:rFonts w:ascii="Consolas" w:eastAsia="Calibri" w:hAnsi="Consolas" w:cs="Consolas"/>
+          <w:color w:val="000000"/>
+          <w:sz w:val="19"/>
+          <w:szCs w:val="19"/>
         </w:rPr>
         <w:t>::</w:t>
       </w:r>
@@ -6214,7 +6671,16 @@
           <w:szCs w:val="19"/>
           <w:lang w:val="en-US"/>
         </w:rPr>
-        <w:t>ConvertToPolish(</w:t>
+        <w:t>ConvertToPolish</w:t>
+      </w:r>
+      <w:r>
+        <w:rPr>
+          <w:rFonts w:ascii="Consolas" w:eastAsia="Calibri" w:hAnsi="Consolas" w:cs="Consolas"/>
+          <w:color w:val="000000"/>
+          <w:sz w:val="19"/>
+          <w:szCs w:val="19"/>
+        </w:rPr>
+        <w:t>(</w:t>
       </w:r>
       <w:proofErr w:type="gramEnd"/>
       <w:r>
@@ -6225,7 +6691,16 @@
           <w:szCs w:val="19"/>
           <w:lang w:val="en-US"/>
         </w:rPr>
-        <w:t>std::</w:t>
+        <w:t>std</w:t>
+      </w:r>
+      <w:r>
+        <w:rPr>
+          <w:rFonts w:ascii="Consolas" w:eastAsia="Calibri" w:hAnsi="Consolas" w:cs="Consolas"/>
+          <w:color w:val="000000"/>
+          <w:sz w:val="19"/>
+          <w:szCs w:val="19"/>
+        </w:rPr>
+        <w:t>::</w:t>
       </w:r>
       <w:r>
         <w:rPr>
@@ -6243,7 +6718,6 @@
           <w:color w:val="000000"/>
           <w:sz w:val="19"/>
           <w:szCs w:val="19"/>
-          <w:lang w:val="en-US"/>
         </w:rPr>
         <w:t xml:space="preserve"> </w:t>
       </w:r>
@@ -6253,17 +6727,25 @@
           <w:color w:val="808080"/>
           <w:sz w:val="19"/>
           <w:szCs w:val="19"/>
-          <w:lang w:val="en-US"/>
-        </w:rPr>
-        <w:t>_expression</w:t>
-      </w:r>
-      <w:r>
-        <w:rPr>
-          <w:rFonts w:ascii="Consolas" w:eastAsia="Calibri" w:hAnsi="Consolas" w:cs="Consolas"/>
-          <w:color w:val="000000"/>
-          <w:sz w:val="19"/>
-          <w:szCs w:val="19"/>
-          <w:lang w:val="en-US"/>
+        </w:rPr>
+        <w:t>_</w:t>
+      </w:r>
+      <w:r>
+        <w:rPr>
+          <w:rFonts w:ascii="Consolas" w:eastAsia="Calibri" w:hAnsi="Consolas" w:cs="Consolas"/>
+          <w:color w:val="808080"/>
+          <w:sz w:val="19"/>
+          <w:szCs w:val="19"/>
+          <w:lang w:val="en-US"/>
+        </w:rPr>
+        <w:t>expression</w:t>
+      </w:r>
+      <w:r>
+        <w:rPr>
+          <w:rFonts w:ascii="Consolas" w:eastAsia="Calibri" w:hAnsi="Consolas" w:cs="Consolas"/>
+          <w:color w:val="000000"/>
+          <w:sz w:val="19"/>
+          <w:szCs w:val="19"/>
         </w:rPr>
         <w:t>)</w:t>
       </w:r>
@@ -10872,14 +11354,16 @@
           <w:color w:val="000000"/>
           <w:sz w:val="19"/>
           <w:szCs w:val="19"/>
-        </w:rPr>
-      </w:pPr>
-      <w:r>
-        <w:rPr>
-          <w:rFonts w:ascii="Consolas" w:eastAsia="Calibri" w:hAnsi="Consolas" w:cs="Consolas"/>
-          <w:color w:val="000000"/>
-          <w:sz w:val="19"/>
-          <w:szCs w:val="19"/>
+          <w:lang w:val="en-US"/>
+        </w:rPr>
+      </w:pPr>
+      <w:r>
+        <w:rPr>
+          <w:rFonts w:ascii="Consolas" w:eastAsia="Calibri" w:hAnsi="Consolas" w:cs="Consolas"/>
+          <w:color w:val="000000"/>
+          <w:sz w:val="19"/>
+          <w:szCs w:val="19"/>
+          <w:lang w:val="en-US"/>
         </w:rPr>
         <w:t>}</w:t>
       </w:r>
@@ -10896,6 +11380,7 @@
           <w:color w:val="000000"/>
           <w:sz w:val="19"/>
           <w:szCs w:val="19"/>
+          <w:lang w:val="en-US"/>
         </w:rPr>
       </w:pPr>
     </w:p>
@@ -10936,7 +11421,6 @@
         </w:rPr>
         <w:t xml:space="preserve"> </w:t>
       </w:r>
-      <w:proofErr w:type="spellStart"/>
       <w:r>
         <w:rPr>
           <w:rFonts w:ascii="Consolas" w:eastAsia="Calibri" w:hAnsi="Consolas" w:cs="Consolas"/>
@@ -10947,7 +11431,6 @@
         </w:rPr>
         <w:t>PolishConvertor</w:t>
       </w:r>
-      <w:proofErr w:type="spellEnd"/>
       <w:r>
         <w:rPr>
           <w:rFonts w:ascii="Consolas" w:eastAsia="Calibri" w:hAnsi="Consolas" w:cs="Consolas"/>
@@ -16150,11 +16633,14 @@
           <w:color w:val="000000"/>
           <w:sz w:val="19"/>
           <w:szCs w:val="19"/>
+          <w:lang w:val="en-US"/>
         </w:rPr>
         <w:t>}</w:t>
       </w:r>
     </w:p>
+    <w:p/>
     <w:sectPr>
+      <w:footerReference w:type="default" r:id="rId14"/>
       <w:pgSz w:w="11906" w:h="16838"/>
       <w:pgMar w:top="1134" w:right="850" w:bottom="1134" w:left="1701" w:header="708" w:footer="708" w:gutter="0"/>
       <w:cols w:space="708"/>
@@ -16164,6 +16650,78 @@
 </w:document>
 </file>
 
+<file path=word/comments.xml><?xml version="1.0" encoding="utf-8"?>
+<w:comments xmlns:wpc="http://schemas.microsoft.com/office/word/2010/wordprocessingCanvas" xmlns:mc="http://schemas.openxmlformats.org/markup-compatibility/2006" xmlns:o="urn:schemas-microsoft-com:office:office" xmlns:r="http://schemas.openxmlformats.org/officeDocument/2006/relationships" xmlns:m="http://schemas.openxmlformats.org/officeDocument/2006/math" xmlns:v="urn:schemas-microsoft-com:vml" xmlns:wp14="http://schemas.microsoft.com/office/word/2010/wordprocessingDrawing" xmlns:wp="http://schemas.openxmlformats.org/drawingml/2006/wordprocessingDrawing" xmlns:w10="urn:schemas-microsoft-com:office:word" xmlns:w="http://schemas.openxmlformats.org/wordprocessingml/2006/main" xmlns:w14="http://schemas.microsoft.com/office/word/2010/wordml" xmlns:w15="http://schemas.microsoft.com/office/word/2012/wordml" xmlns:wpg="http://schemas.microsoft.com/office/word/2010/wordprocessingGroup" xmlns:wpi="http://schemas.microsoft.com/office/word/2010/wordprocessingInk" xmlns:wne="http://schemas.microsoft.com/office/word/2006/wordml" xmlns:wps="http://schemas.microsoft.com/office/word/2010/wordprocessingShape" mc:Ignorable="w14 w15 wp14">
+  <w:comment w:id="3" w:author="Marina Usova" w:date="2020-12-22T00:56:00Z" w:initials="MU">
+    <w:p>
+      <w:pPr>
+        <w:pStyle w:val="af6"/>
+      </w:pPr>
+      <w:r>
+        <w:rPr>
+          <w:rStyle w:val="af5"/>
+        </w:rPr>
+        <w:annotationRef/>
+      </w:r>
+      <w:r>
+        <w:t>Руководство пользователя – это описание с картинками, что пользователю делать, как запускать. Как минимум, ему нужно сказать, как проект собрать (</w:t>
+      </w:r>
+      <w:proofErr w:type="spellStart"/>
+      <w:r>
+        <w:rPr>
+          <w:lang w:val="en-US"/>
+        </w:rPr>
+        <w:t>cmake</w:t>
+      </w:r>
+      <w:proofErr w:type="spellEnd"/>
+      <w:r>
+        <w:t>)</w:t>
+      </w:r>
+      <w:r>
+        <w:t xml:space="preserve"> и запустить. Как вводить и что он должен увидеть</w:t>
+      </w:r>
+    </w:p>
+  </w:comment>
+  <w:comment w:id="9" w:author="Marina Usova" w:date="2020-12-22T01:01:00Z" w:initials="MU">
+    <w:p>
+      <w:pPr>
+        <w:pStyle w:val="af6"/>
+      </w:pPr>
+      <w:r>
+        <w:rPr>
+          <w:rStyle w:val="af5"/>
+        </w:rPr>
+        <w:annotationRef/>
+      </w:r>
+      <w:r>
+        <w:t>Это перечисление тоже список и в конце всех кроме последнего точка с запятой, в последнем точка</w:t>
+      </w:r>
+    </w:p>
+  </w:comment>
+  <w:comment w:id="10" w:author="Аноним Анонимов" w:date="2020-12-22T09:34:00Z" w:initials="АА">
+    <w:p>
+      <w:pPr>
+        <w:pStyle w:val="af6"/>
+      </w:pPr>
+      <w:r>
+        <w:rPr>
+          <w:rStyle w:val="af5"/>
+        </w:rPr>
+        <w:annotationRef/>
+      </w:r>
+    </w:p>
+  </w:comment>
+</w:comments>
+</file>
+
+<file path=word/commentsExtended.xml><?xml version="1.0" encoding="utf-8"?>
+<w15:commentsEx xmlns:wpc="http://schemas.microsoft.com/office/word/2010/wordprocessingCanvas" xmlns:mc="http://schemas.openxmlformats.org/markup-compatibility/2006" xmlns:o="urn:schemas-microsoft-com:office:office" xmlns:r="http://schemas.openxmlformats.org/officeDocument/2006/relationships" xmlns:m="http://schemas.openxmlformats.org/officeDocument/2006/math" xmlns:v="urn:schemas-microsoft-com:vml" xmlns:wp14="http://schemas.microsoft.com/office/word/2010/wordprocessingDrawing" xmlns:wp="http://schemas.openxmlformats.org/drawingml/2006/wordprocessingDrawing" xmlns:w10="urn:schemas-microsoft-com:office:word" xmlns:w="http://schemas.openxmlformats.org/wordprocessingml/2006/main" xmlns:w14="http://schemas.microsoft.com/office/word/2010/wordml" xmlns:w15="http://schemas.microsoft.com/office/word/2012/wordml" xmlns:wpg="http://schemas.microsoft.com/office/word/2010/wordprocessingGroup" xmlns:wpi="http://schemas.microsoft.com/office/word/2010/wordprocessingInk" xmlns:wne="http://schemas.microsoft.com/office/word/2006/wordml" xmlns:wps="http://schemas.microsoft.com/office/word/2010/wordprocessingShape" mc:Ignorable="w14 w15 wp14">
+  <w15:commentEx w15:paraId="7875C5C4" w15:done="0"/>
+  <w15:commentEx w15:paraId="5930E547" w15:done="0"/>
+  <w15:commentEx w15:paraId="43D8BAC5" w15:paraIdParent="5930E547" w15:done="0"/>
+</w15:commentsEx>
+</file>
+
 <file path=word/endnotes.xml><?xml version="1.0" encoding="utf-8"?>
 <w:endnotes xmlns:wpc="http://schemas.microsoft.com/office/word/2010/wordprocessingCanvas" xmlns:mc="http://schemas.openxmlformats.org/markup-compatibility/2006" xmlns:o="urn:schemas-microsoft-com:office:office" xmlns:r="http://schemas.openxmlformats.org/officeDocument/2006/relationships" xmlns:m="http://schemas.openxmlformats.org/officeDocument/2006/math" xmlns:v="urn:schemas-microsoft-com:vml" xmlns:wp14="http://schemas.microsoft.com/office/word/2010/wordprocessingDrawing" xmlns:wp="http://schemas.openxmlformats.org/drawingml/2006/wordprocessingDrawing" xmlns:w10="urn:schemas-microsoft-com:office:word" xmlns:w="http://schemas.openxmlformats.org/wordprocessingml/2006/main" xmlns:w14="http://schemas.microsoft.com/office/word/2010/wordml" xmlns:w15="http://schemas.microsoft.com/office/word/2012/wordml" xmlns:wpg="http://schemas.microsoft.com/office/word/2010/wordprocessingGroup" xmlns:wpi="http://schemas.microsoft.com/office/word/2010/wordprocessingInk" xmlns:wne="http://schemas.microsoft.com/office/word/2006/wordml" xmlns:wps="http://schemas.microsoft.com/office/word/2010/wordprocessingShape" mc:Ignorable="w14 w15 wp14">
   <w:endnote w:type="separator" w:id="-1">
@@ -16184,6 +16742,58 @@
 </file>
 
 <file path=word/footer1.xml><?xml version="1.0" encoding="utf-8"?>
+<w:ftr xmlns:wpc="http://schemas.microsoft.com/office/word/2010/wordprocessingCanvas" xmlns:mc="http://schemas.openxmlformats.org/markup-compatibility/2006" xmlns:o="urn:schemas-microsoft-com:office:office" xmlns:r="http://schemas.openxmlformats.org/officeDocument/2006/relationships" xmlns:m="http://schemas.openxmlformats.org/officeDocument/2006/math" xmlns:v="urn:schemas-microsoft-com:vml" xmlns:wp14="http://schemas.microsoft.com/office/word/2010/wordprocessingDrawing" xmlns:wp="http://schemas.openxmlformats.org/drawingml/2006/wordprocessingDrawing" xmlns:w10="urn:schemas-microsoft-com:office:word" xmlns:w="http://schemas.openxmlformats.org/wordprocessingml/2006/main" xmlns:w14="http://schemas.microsoft.com/office/word/2010/wordml" xmlns:w15="http://schemas.microsoft.com/office/word/2012/wordml" xmlns:wpg="http://schemas.microsoft.com/office/word/2010/wordprocessingGroup" xmlns:wpi="http://schemas.microsoft.com/office/word/2010/wordprocessingInk" xmlns:wne="http://schemas.microsoft.com/office/word/2006/wordml" xmlns:wps="http://schemas.microsoft.com/office/word/2010/wordprocessingShape" mc:Ignorable="w14 w15 wp14">
+  <w:p>
+    <w:pPr>
+      <w:framePr w:wrap="auto" w:vAnchor="text" w:hAnchor="margin" w:xAlign="right" w:y="1"/>
+      <w:rPr>
+        <w:rStyle w:val="ad"/>
+      </w:rPr>
+    </w:pPr>
+    <w:r>
+      <w:rPr>
+        <w:rStyle w:val="ad"/>
+      </w:rPr>
+      <w:fldChar w:fldCharType="begin"/>
+    </w:r>
+    <w:r>
+      <w:rPr>
+        <w:rStyle w:val="ad"/>
+      </w:rPr>
+      <w:instrText xml:space="preserve">PAGE  </w:instrText>
+    </w:r>
+    <w:r>
+      <w:rPr>
+        <w:rStyle w:val="ad"/>
+      </w:rPr>
+      <w:fldChar w:fldCharType="separate"/>
+    </w:r>
+    <w:r>
+      <w:rPr>
+        <w:rStyle w:val="ad"/>
+        <w:noProof/>
+      </w:rPr>
+      <w:t>2</w:t>
+    </w:r>
+    <w:r>
+      <w:rPr>
+        <w:rStyle w:val="ad"/>
+      </w:rPr>
+      <w:fldChar w:fldCharType="end"/>
+    </w:r>
+  </w:p>
+  <w:p>
+    <w:pPr>
+      <w:ind w:right="360"/>
+      <w:rPr>
+        <w:lang w:val="en-US"/>
+      </w:rPr>
+    </w:pPr>
+  </w:p>
+</w:ftr>
+</file>
+
+<file path=word/footer2.xml><?xml version="1.0" encoding="utf-8"?>
 <w:ftr xmlns:wpc="http://schemas.microsoft.com/office/word/2010/wordprocessingCanvas" xmlns:mc="http://schemas.openxmlformats.org/markup-compatibility/2006" xmlns:o="urn:schemas-microsoft-com:office:office" xmlns:r="http://schemas.openxmlformats.org/officeDocument/2006/relationships" xmlns:m="http://schemas.openxmlformats.org/officeDocument/2006/math" xmlns:v="urn:schemas-microsoft-com:vml" xmlns:wp14="http://schemas.microsoft.com/office/word/2010/wordprocessingDrawing" xmlns:wp="http://schemas.openxmlformats.org/drawingml/2006/wordprocessingDrawing" xmlns:w10="urn:schemas-microsoft-com:office:word" xmlns:w="http://schemas.openxmlformats.org/wordprocessingml/2006/main" xmlns:w14="http://schemas.microsoft.com/office/word/2010/wordml" xmlns:w15="http://schemas.microsoft.com/office/word/2012/wordml" xmlns:wpg="http://schemas.microsoft.com/office/word/2010/wordprocessingGroup" xmlns:wpi="http://schemas.microsoft.com/office/word/2010/wordprocessingInk" xmlns:wne="http://schemas.microsoft.com/office/word/2006/wordml" xmlns:wps="http://schemas.microsoft.com/office/word/2010/wordprocessingShape" mc:Ignorable="w14 w15 wp14">
   <w:p>
     <w:pPr>
@@ -17917,6 +18527,119 @@
     </w:lvl>
   </w:abstractNum>
   <w:abstractNum w:abstractNumId="22" w15:restartNumberingAfterBreak="0">
+    <w:nsid w:val="43C340A1"/>
+    <w:multiLevelType w:val="hybridMultilevel"/>
+    <w:tmpl w:val="55F87FA8"/>
+    <w:lvl w:ilvl="0" w:tplc="04190001">
+      <w:start w:val="1"/>
+      <w:numFmt w:val="bullet"/>
+      <w:lvlText w:val=""/>
+      <w:lvlJc w:val="left"/>
+      <w:pPr>
+        <w:ind w:left="1287" w:hanging="360"/>
+      </w:pPr>
+      <w:rPr>
+        <w:rFonts w:ascii="Symbol" w:hAnsi="Symbol" w:hint="default"/>
+      </w:rPr>
+    </w:lvl>
+    <w:lvl w:ilvl="1" w:tplc="04190003" w:tentative="1">
+      <w:start w:val="1"/>
+      <w:numFmt w:val="bullet"/>
+      <w:lvlText w:val="o"/>
+      <w:lvlJc w:val="left"/>
+      <w:pPr>
+        <w:ind w:left="2007" w:hanging="360"/>
+      </w:pPr>
+      <w:rPr>
+        <w:rFonts w:ascii="Courier New" w:hAnsi="Courier New" w:cs="Courier New" w:hint="default"/>
+      </w:rPr>
+    </w:lvl>
+    <w:lvl w:ilvl="2" w:tplc="04190005" w:tentative="1">
+      <w:start w:val="1"/>
+      <w:numFmt w:val="bullet"/>
+      <w:lvlText w:val=""/>
+      <w:lvlJc w:val="left"/>
+      <w:pPr>
+        <w:ind w:left="2727" w:hanging="360"/>
+      </w:pPr>
+      <w:rPr>
+        <w:rFonts w:ascii="Wingdings" w:hAnsi="Wingdings" w:hint="default"/>
+      </w:rPr>
+    </w:lvl>
+    <w:lvl w:ilvl="3" w:tplc="04190001" w:tentative="1">
+      <w:start w:val="1"/>
+      <w:numFmt w:val="bullet"/>
+      <w:lvlText w:val=""/>
+      <w:lvlJc w:val="left"/>
+      <w:pPr>
+        <w:ind w:left="3447" w:hanging="360"/>
+      </w:pPr>
+      <w:rPr>
+        <w:rFonts w:ascii="Symbol" w:hAnsi="Symbol" w:hint="default"/>
+      </w:rPr>
+    </w:lvl>
+    <w:lvl w:ilvl="4" w:tplc="04190003" w:tentative="1">
+      <w:start w:val="1"/>
+      <w:numFmt w:val="bullet"/>
+      <w:lvlText w:val="o"/>
+      <w:lvlJc w:val="left"/>
+      <w:pPr>
+        <w:ind w:left="4167" w:hanging="360"/>
+      </w:pPr>
+      <w:rPr>
+        <w:rFonts w:ascii="Courier New" w:hAnsi="Courier New" w:cs="Courier New" w:hint="default"/>
+      </w:rPr>
+    </w:lvl>
+    <w:lvl w:ilvl="5" w:tplc="04190005" w:tentative="1">
+      <w:start w:val="1"/>
+      <w:numFmt w:val="bullet"/>
+      <w:lvlText w:val=""/>
+      <w:lvlJc w:val="left"/>
+      <w:pPr>
+        <w:ind w:left="4887" w:hanging="360"/>
+      </w:pPr>
+      <w:rPr>
+        <w:rFonts w:ascii="Wingdings" w:hAnsi="Wingdings" w:hint="default"/>
+      </w:rPr>
+    </w:lvl>
+    <w:lvl w:ilvl="6" w:tplc="04190001" w:tentative="1">
+      <w:start w:val="1"/>
+      <w:numFmt w:val="bullet"/>
+      <w:lvlText w:val=""/>
+      <w:lvlJc w:val="left"/>
+      <w:pPr>
+        <w:ind w:left="5607" w:hanging="360"/>
+      </w:pPr>
+      <w:rPr>
+        <w:rFonts w:ascii="Symbol" w:hAnsi="Symbol" w:hint="default"/>
+      </w:rPr>
+    </w:lvl>
+    <w:lvl w:ilvl="7" w:tplc="04190003" w:tentative="1">
+      <w:start w:val="1"/>
+      <w:numFmt w:val="bullet"/>
+      <w:lvlText w:val="o"/>
+      <w:lvlJc w:val="left"/>
+      <w:pPr>
+        <w:ind w:left="6327" w:hanging="360"/>
+      </w:pPr>
+      <w:rPr>
+        <w:rFonts w:ascii="Courier New" w:hAnsi="Courier New" w:cs="Courier New" w:hint="default"/>
+      </w:rPr>
+    </w:lvl>
+    <w:lvl w:ilvl="8" w:tplc="04190005" w:tentative="1">
+      <w:start w:val="1"/>
+      <w:numFmt w:val="bullet"/>
+      <w:lvlText w:val=""/>
+      <w:lvlJc w:val="left"/>
+      <w:pPr>
+        <w:ind w:left="7047" w:hanging="360"/>
+      </w:pPr>
+      <w:rPr>
+        <w:rFonts w:ascii="Wingdings" w:hAnsi="Wingdings" w:hint="default"/>
+      </w:rPr>
+    </w:lvl>
+  </w:abstractNum>
+  <w:abstractNum w:abstractNumId="23" w15:restartNumberingAfterBreak="0">
     <w:nsid w:val="44C73E8A"/>
     <w:multiLevelType w:val="hybridMultilevel"/>
     <w:tmpl w:val="F13290B4"/>
@@ -18002,7 +18725,7 @@
       </w:pPr>
     </w:lvl>
   </w:abstractNum>
-  <w:abstractNum w:abstractNumId="23" w15:restartNumberingAfterBreak="0">
+  <w:abstractNum w:abstractNumId="24" w15:restartNumberingAfterBreak="0">
     <w:nsid w:val="4627153F"/>
     <w:multiLevelType w:val="hybridMultilevel"/>
     <w:tmpl w:val="94449F3A"/>
@@ -18214,7 +18937,7 @@
       </w:rPr>
     </w:lvl>
   </w:abstractNum>
-  <w:abstractNum w:abstractNumId="24" w15:restartNumberingAfterBreak="0">
+  <w:abstractNum w:abstractNumId="25" w15:restartNumberingAfterBreak="0">
     <w:nsid w:val="47C34707"/>
     <w:multiLevelType w:val="hybridMultilevel"/>
     <w:tmpl w:val="2872F01E"/>
@@ -18355,13 +19078,13 @@
       </w:rPr>
     </w:lvl>
   </w:abstractNum>
-  <w:abstractNum w:abstractNumId="25" w15:restartNumberingAfterBreak="0">
+  <w:abstractNum w:abstractNumId="26" w15:restartNumberingAfterBreak="0">
     <w:nsid w:val="48482303"/>
     <w:multiLevelType w:val="multilevel"/>
     <w:tmpl w:val="C2641204"/>
     <w:numStyleLink w:val="1"/>
   </w:abstractNum>
-  <w:abstractNum w:abstractNumId="26" w15:restartNumberingAfterBreak="0">
+  <w:abstractNum w:abstractNumId="27" w15:restartNumberingAfterBreak="0">
     <w:nsid w:val="4CC44D29"/>
     <w:multiLevelType w:val="multilevel"/>
     <w:tmpl w:val="C2641204"/>
@@ -18504,7 +19227,120 @@
       </w:rPr>
     </w:lvl>
   </w:abstractNum>
-  <w:abstractNum w:abstractNumId="27" w15:restartNumberingAfterBreak="0">
+  <w:abstractNum w:abstractNumId="28" w15:restartNumberingAfterBreak="0">
+    <w:nsid w:val="5A721B51"/>
+    <w:multiLevelType w:val="hybridMultilevel"/>
+    <w:tmpl w:val="583C802A"/>
+    <w:lvl w:ilvl="0" w:tplc="04190001">
+      <w:start w:val="1"/>
+      <w:numFmt w:val="bullet"/>
+      <w:lvlText w:val=""/>
+      <w:lvlJc w:val="left"/>
+      <w:pPr>
+        <w:ind w:left="720" w:hanging="360"/>
+      </w:pPr>
+      <w:rPr>
+        <w:rFonts w:ascii="Symbol" w:hAnsi="Symbol" w:hint="default"/>
+      </w:rPr>
+    </w:lvl>
+    <w:lvl w:ilvl="1" w:tplc="04190003" w:tentative="1">
+      <w:start w:val="1"/>
+      <w:numFmt w:val="bullet"/>
+      <w:lvlText w:val="o"/>
+      <w:lvlJc w:val="left"/>
+      <w:pPr>
+        <w:ind w:left="1440" w:hanging="360"/>
+      </w:pPr>
+      <w:rPr>
+        <w:rFonts w:ascii="Courier New" w:hAnsi="Courier New" w:cs="Courier New" w:hint="default"/>
+      </w:rPr>
+    </w:lvl>
+    <w:lvl w:ilvl="2" w:tplc="04190005" w:tentative="1">
+      <w:start w:val="1"/>
+      <w:numFmt w:val="bullet"/>
+      <w:lvlText w:val=""/>
+      <w:lvlJc w:val="left"/>
+      <w:pPr>
+        <w:ind w:left="2160" w:hanging="360"/>
+      </w:pPr>
+      <w:rPr>
+        <w:rFonts w:ascii="Wingdings" w:hAnsi="Wingdings" w:hint="default"/>
+      </w:rPr>
+    </w:lvl>
+    <w:lvl w:ilvl="3" w:tplc="04190001" w:tentative="1">
+      <w:start w:val="1"/>
+      <w:numFmt w:val="bullet"/>
+      <w:lvlText w:val=""/>
+      <w:lvlJc w:val="left"/>
+      <w:pPr>
+        <w:ind w:left="2880" w:hanging="360"/>
+      </w:pPr>
+      <w:rPr>
+        <w:rFonts w:ascii="Symbol" w:hAnsi="Symbol" w:hint="default"/>
+      </w:rPr>
+    </w:lvl>
+    <w:lvl w:ilvl="4" w:tplc="04190003" w:tentative="1">
+      <w:start w:val="1"/>
+      <w:numFmt w:val="bullet"/>
+      <w:lvlText w:val="o"/>
+      <w:lvlJc w:val="left"/>
+      <w:pPr>
+        <w:ind w:left="3600" w:hanging="360"/>
+      </w:pPr>
+      <w:rPr>
+        <w:rFonts w:ascii="Courier New" w:hAnsi="Courier New" w:cs="Courier New" w:hint="default"/>
+      </w:rPr>
+    </w:lvl>
+    <w:lvl w:ilvl="5" w:tplc="04190005" w:tentative="1">
+      <w:start w:val="1"/>
+      <w:numFmt w:val="bullet"/>
+      <w:lvlText w:val=""/>
+      <w:lvlJc w:val="left"/>
+      <w:pPr>
+        <w:ind w:left="4320" w:hanging="360"/>
+      </w:pPr>
+      <w:rPr>
+        <w:rFonts w:ascii="Wingdings" w:hAnsi="Wingdings" w:hint="default"/>
+      </w:rPr>
+    </w:lvl>
+    <w:lvl w:ilvl="6" w:tplc="04190001" w:tentative="1">
+      <w:start w:val="1"/>
+      <w:numFmt w:val="bullet"/>
+      <w:lvlText w:val=""/>
+      <w:lvlJc w:val="left"/>
+      <w:pPr>
+        <w:ind w:left="5040" w:hanging="360"/>
+      </w:pPr>
+      <w:rPr>
+        <w:rFonts w:ascii="Symbol" w:hAnsi="Symbol" w:hint="default"/>
+      </w:rPr>
+    </w:lvl>
+    <w:lvl w:ilvl="7" w:tplc="04190003" w:tentative="1">
+      <w:start w:val="1"/>
+      <w:numFmt w:val="bullet"/>
+      <w:lvlText w:val="o"/>
+      <w:lvlJc w:val="left"/>
+      <w:pPr>
+        <w:ind w:left="5760" w:hanging="360"/>
+      </w:pPr>
+      <w:rPr>
+        <w:rFonts w:ascii="Courier New" w:hAnsi="Courier New" w:cs="Courier New" w:hint="default"/>
+      </w:rPr>
+    </w:lvl>
+    <w:lvl w:ilvl="8" w:tplc="04190005" w:tentative="1">
+      <w:start w:val="1"/>
+      <w:numFmt w:val="bullet"/>
+      <w:lvlText w:val=""/>
+      <w:lvlJc w:val="left"/>
+      <w:pPr>
+        <w:ind w:left="6480" w:hanging="360"/>
+      </w:pPr>
+      <w:rPr>
+        <w:rFonts w:ascii="Wingdings" w:hAnsi="Wingdings" w:hint="default"/>
+      </w:rPr>
+    </w:lvl>
+  </w:abstractNum>
+  <w:abstractNum w:abstractNumId="29" w15:restartNumberingAfterBreak="0">
     <w:nsid w:val="5CDE045F"/>
     <w:multiLevelType w:val="multilevel"/>
     <w:tmpl w:val="A394DB80"/>
@@ -18617,7 +19453,7 @@
       </w:pPr>
     </w:lvl>
   </w:abstractNum>
-  <w:abstractNum w:abstractNumId="28" w15:restartNumberingAfterBreak="0">
+  <w:abstractNum w:abstractNumId="30" w15:restartNumberingAfterBreak="0">
     <w:nsid w:val="5E0073BF"/>
     <w:multiLevelType w:val="hybridMultilevel"/>
     <w:tmpl w:val="4F8C0DD6"/>
@@ -18757,13 +19593,13 @@
       </w:rPr>
     </w:lvl>
   </w:abstractNum>
-  <w:abstractNum w:abstractNumId="29" w15:restartNumberingAfterBreak="0">
+  <w:abstractNum w:abstractNumId="31" w15:restartNumberingAfterBreak="0">
     <w:nsid w:val="66D13F4E"/>
     <w:multiLevelType w:val="multilevel"/>
     <w:tmpl w:val="43AC9636"/>
     <w:numStyleLink w:val="a0"/>
   </w:abstractNum>
-  <w:abstractNum w:abstractNumId="30" w15:restartNumberingAfterBreak="0">
+  <w:abstractNum w:abstractNumId="32" w15:restartNumberingAfterBreak="0">
     <w:nsid w:val="69650EF9"/>
     <w:multiLevelType w:val="hybridMultilevel"/>
     <w:tmpl w:val="202818B4"/>
@@ -18849,7 +19685,7 @@
       </w:pPr>
     </w:lvl>
   </w:abstractNum>
-  <w:abstractNum w:abstractNumId="31" w15:restartNumberingAfterBreak="0">
+  <w:abstractNum w:abstractNumId="33" w15:restartNumberingAfterBreak="0">
     <w:nsid w:val="6C930242"/>
     <w:multiLevelType w:val="hybridMultilevel"/>
     <w:tmpl w:val="FEAEEB76"/>
@@ -18938,7 +19774,7 @@
       </w:pPr>
     </w:lvl>
   </w:abstractNum>
-  <w:abstractNum w:abstractNumId="32" w15:restartNumberingAfterBreak="0">
+  <w:abstractNum w:abstractNumId="34" w15:restartNumberingAfterBreak="0">
     <w:nsid w:val="6F5B479E"/>
     <w:multiLevelType w:val="multilevel"/>
     <w:tmpl w:val="3F725246"/>
@@ -19081,13 +19917,13 @@
       </w:rPr>
     </w:lvl>
   </w:abstractNum>
-  <w:abstractNum w:abstractNumId="33" w15:restartNumberingAfterBreak="0">
+  <w:abstractNum w:abstractNumId="35" w15:restartNumberingAfterBreak="0">
     <w:nsid w:val="6F902787"/>
     <w:multiLevelType w:val="multilevel"/>
     <w:tmpl w:val="43AC9636"/>
     <w:numStyleLink w:val="a0"/>
   </w:abstractNum>
-  <w:abstractNum w:abstractNumId="34" w15:restartNumberingAfterBreak="0">
+  <w:abstractNum w:abstractNumId="36" w15:restartNumberingAfterBreak="0">
     <w:nsid w:val="704004B1"/>
     <w:multiLevelType w:val="hybridMultilevel"/>
     <w:tmpl w:val="42D09E8A"/>
@@ -19199,19 +20035,19 @@
       </w:rPr>
     </w:lvl>
   </w:abstractNum>
-  <w:abstractNum w:abstractNumId="35" w15:restartNumberingAfterBreak="0">
+  <w:abstractNum w:abstractNumId="37" w15:restartNumberingAfterBreak="0">
     <w:nsid w:val="7330547D"/>
     <w:multiLevelType w:val="multilevel"/>
     <w:tmpl w:val="C2641204"/>
     <w:numStyleLink w:val="1"/>
   </w:abstractNum>
-  <w:abstractNum w:abstractNumId="36" w15:restartNumberingAfterBreak="0">
+  <w:abstractNum w:abstractNumId="38" w15:restartNumberingAfterBreak="0">
     <w:nsid w:val="749C666C"/>
     <w:multiLevelType w:val="multilevel"/>
     <w:tmpl w:val="C2641204"/>
     <w:numStyleLink w:val="1"/>
   </w:abstractNum>
-  <w:abstractNum w:abstractNumId="37" w15:restartNumberingAfterBreak="0">
+  <w:abstractNum w:abstractNumId="39" w15:restartNumberingAfterBreak="0">
     <w:nsid w:val="75272EF3"/>
     <w:multiLevelType w:val="multilevel"/>
     <w:tmpl w:val="B66A809A"/>
@@ -19329,13 +20165,13 @@
       </w:pPr>
     </w:lvl>
   </w:abstractNum>
-  <w:abstractNum w:abstractNumId="38" w15:restartNumberingAfterBreak="0">
+  <w:abstractNum w:abstractNumId="40" w15:restartNumberingAfterBreak="0">
     <w:nsid w:val="753F3B34"/>
     <w:multiLevelType w:val="multilevel"/>
     <w:tmpl w:val="43AC9636"/>
     <w:numStyleLink w:val="a0"/>
   </w:abstractNum>
-  <w:abstractNum w:abstractNumId="39" w15:restartNumberingAfterBreak="0">
+  <w:abstractNum w:abstractNumId="41" w15:restartNumberingAfterBreak="0">
     <w:nsid w:val="7AC248A9"/>
     <w:multiLevelType w:val="multilevel"/>
     <w:tmpl w:val="DC02E17C"/>
@@ -19484,7 +20320,7 @@
       </w:rPr>
     </w:lvl>
   </w:abstractNum>
-  <w:abstractNum w:abstractNumId="40" w15:restartNumberingAfterBreak="0">
+  <w:abstractNum w:abstractNumId="42" w15:restartNumberingAfterBreak="0">
     <w:nsid w:val="7E4853D6"/>
     <w:multiLevelType w:val="hybridMultilevel"/>
     <w:tmpl w:val="F156FCC8"/>
@@ -19597,7 +20433,7 @@
       </w:rPr>
     </w:lvl>
   </w:abstractNum>
-  <w:abstractNum w:abstractNumId="41" w15:restartNumberingAfterBreak="0">
+  <w:abstractNum w:abstractNumId="43" w15:restartNumberingAfterBreak="0">
     <w:nsid w:val="7E7F0F61"/>
     <w:multiLevelType w:val="hybridMultilevel"/>
     <w:tmpl w:val="6E705458"/>
@@ -19713,7 +20549,7 @@
       </w:pPr>
     </w:lvl>
   </w:abstractNum>
-  <w:abstractNum w:abstractNumId="42" w15:restartNumberingAfterBreak="0">
+  <w:abstractNum w:abstractNumId="44" w15:restartNumberingAfterBreak="0">
     <w:nsid w:val="7F424A37"/>
     <w:multiLevelType w:val="hybridMultilevel"/>
     <w:tmpl w:val="C46A946A"/>
@@ -19800,10 +20636,10 @@
     </w:lvl>
   </w:abstractNum>
   <w:num w:numId="1">
-    <w:abstractNumId w:val="26"/>
+    <w:abstractNumId w:val="27"/>
   </w:num>
   <w:num w:numId="2">
-    <w:abstractNumId w:val="32"/>
+    <w:abstractNumId w:val="34"/>
   </w:num>
   <w:num w:numId="3">
     <w:abstractNumId w:val="0"/>
@@ -19830,7 +20666,7 @@
     <w:abstractNumId w:val="1"/>
   </w:num>
   <w:num w:numId="11">
-    <w:abstractNumId w:val="36"/>
+    <w:abstractNumId w:val="38"/>
   </w:num>
   <w:num w:numId="12">
     <w:abstractNumId w:val="19"/>
@@ -19839,37 +20675,37 @@
     <w:abstractNumId w:val="5"/>
   </w:num>
   <w:num w:numId="14">
-    <w:abstractNumId w:val="38"/>
+    <w:abstractNumId w:val="40"/>
   </w:num>
   <w:num w:numId="15">
     <w:abstractNumId w:val="13"/>
   </w:num>
   <w:num w:numId="16">
-    <w:abstractNumId w:val="24"/>
+    <w:abstractNumId w:val="25"/>
   </w:num>
   <w:num w:numId="17">
     <w:abstractNumId w:val="16"/>
   </w:num>
   <w:num w:numId="18">
-    <w:abstractNumId w:val="33"/>
+    <w:abstractNumId w:val="35"/>
   </w:num>
   <w:num w:numId="19">
-    <w:abstractNumId w:val="35"/>
+    <w:abstractNumId w:val="37"/>
   </w:num>
   <w:num w:numId="20">
-    <w:abstractNumId w:val="29"/>
+    <w:abstractNumId w:val="31"/>
   </w:num>
   <w:num w:numId="21">
-    <w:abstractNumId w:val="37"/>
+    <w:abstractNumId w:val="39"/>
   </w:num>
   <w:num w:numId="22">
-    <w:abstractNumId w:val="25"/>
+    <w:abstractNumId w:val="26"/>
   </w:num>
   <w:num w:numId="23">
-    <w:abstractNumId w:val="41"/>
+    <w:abstractNumId w:val="43"/>
   </w:num>
   <w:num w:numId="24">
-    <w:abstractNumId w:val="23"/>
+    <w:abstractNumId w:val="24"/>
   </w:num>
   <w:num w:numId="25">
     <w:abstractNumId w:val="2"/>
@@ -19878,10 +20714,10 @@
     <w:abstractNumId w:val="7"/>
   </w:num>
   <w:num w:numId="27">
-    <w:abstractNumId w:val="27"/>
+    <w:abstractNumId w:val="29"/>
   </w:num>
   <w:num w:numId="28">
-    <w:abstractNumId w:val="28"/>
+    <w:abstractNumId w:val="30"/>
   </w:num>
   <w:num w:numId="29">
     <w:abstractNumId w:val="17"/>
@@ -19893,16 +20729,16 @@
     <w:abstractNumId w:val="10"/>
   </w:num>
   <w:num w:numId="32">
-    <w:abstractNumId w:val="30"/>
+    <w:abstractNumId w:val="32"/>
   </w:num>
   <w:num w:numId="33">
-    <w:abstractNumId w:val="31"/>
+    <w:abstractNumId w:val="33"/>
   </w:num>
   <w:num w:numId="34">
     <w:abstractNumId w:val="8"/>
   </w:num>
   <w:num w:numId="35">
-    <w:abstractNumId w:val="39"/>
+    <w:abstractNumId w:val="41"/>
   </w:num>
   <w:num w:numId="36">
     <w:abstractNumId w:val="12"/>
@@ -19911,13 +20747,13 @@
     <w:abstractNumId w:val="21"/>
   </w:num>
   <w:num w:numId="38">
-    <w:abstractNumId w:val="40"/>
+    <w:abstractNumId w:val="42"/>
   </w:num>
   <w:num w:numId="39">
-    <w:abstractNumId w:val="34"/>
+    <w:abstractNumId w:val="36"/>
   </w:num>
   <w:num w:numId="40">
-    <w:abstractNumId w:val="42"/>
+    <w:abstractNumId w:val="44"/>
   </w:num>
   <w:num w:numId="41">
     <w:abstractNumId w:val="14"/>
@@ -19926,9 +20762,26 @@
     <w:abstractNumId w:val="15"/>
   </w:num>
   <w:num w:numId="43">
+    <w:abstractNumId w:val="23"/>
+  </w:num>
+  <w:num w:numId="44">
+    <w:abstractNumId w:val="28"/>
+  </w:num>
+  <w:num w:numId="45">
     <w:abstractNumId w:val="22"/>
   </w:num>
 </w:numbering>
+</file>
+
+<file path=word/people.xml><?xml version="1.0" encoding="utf-8"?>
+<w15:people xmlns:wpc="http://schemas.microsoft.com/office/word/2010/wordprocessingCanvas" xmlns:mc="http://schemas.openxmlformats.org/markup-compatibility/2006" xmlns:o="urn:schemas-microsoft-com:office:office" xmlns:r="http://schemas.openxmlformats.org/officeDocument/2006/relationships" xmlns:m="http://schemas.openxmlformats.org/officeDocument/2006/math" xmlns:v="urn:schemas-microsoft-com:vml" xmlns:wp14="http://schemas.microsoft.com/office/word/2010/wordprocessingDrawing" xmlns:wp="http://schemas.openxmlformats.org/drawingml/2006/wordprocessingDrawing" xmlns:w10="urn:schemas-microsoft-com:office:word" xmlns:w="http://schemas.openxmlformats.org/wordprocessingml/2006/main" xmlns:w14="http://schemas.microsoft.com/office/word/2010/wordml" xmlns:w15="http://schemas.microsoft.com/office/word/2012/wordml" xmlns:wpg="http://schemas.microsoft.com/office/word/2010/wordprocessingGroup" xmlns:wpi="http://schemas.microsoft.com/office/word/2010/wordprocessingInk" xmlns:wne="http://schemas.microsoft.com/office/word/2006/wordml" xmlns:wps="http://schemas.microsoft.com/office/word/2010/wordprocessingShape" mc:Ignorable="w14 w15 wp14">
+  <w15:person w15:author="Marina Usova">
+    <w15:presenceInfo w15:providerId="Windows Live" w15:userId="d45af1810f37562e"/>
+  </w15:person>
+  <w15:person w15:author="Аноним Анонимов">
+    <w15:presenceInfo w15:providerId="Windows Live" w15:userId="b451176a7367033a"/>
+  </w15:person>
+</w15:people>
 </file>
 
 <file path=word/styles.xml><?xml version="1.0" encoding="utf-8"?>
@@ -19944,10 +20797,10 @@
   </w:docDefaults>
   <w:latentStyles w:defLockedState="0" w:defUIPriority="99" w:defSemiHidden="0" w:defUnhideWhenUsed="0" w:defQFormat="0" w:count="371">
     <w:lsdException w:name="Normal" w:locked="1" w:uiPriority="0" w:qFormat="1"/>
-    <w:lsdException w:name="heading 1" w:locked="1" w:uiPriority="9" w:qFormat="1"/>
-    <w:lsdException w:name="heading 2" w:locked="1" w:uiPriority="9" w:qFormat="1"/>
-    <w:lsdException w:name="heading 3" w:locked="1" w:uiPriority="9" w:qFormat="1"/>
-    <w:lsdException w:name="heading 4" w:locked="1" w:uiPriority="9" w:qFormat="1"/>
+    <w:lsdException w:name="heading 1" w:locked="1" w:qFormat="1"/>
+    <w:lsdException w:name="heading 2" w:locked="1" w:qFormat="1"/>
+    <w:lsdException w:name="heading 3" w:locked="1" w:qFormat="1"/>
+    <w:lsdException w:name="heading 4" w:locked="1" w:qFormat="1"/>
     <w:lsdException w:name="heading 5" w:locked="1" w:semiHidden="1" w:uiPriority="9" w:unhideWhenUsed="1" w:qFormat="1"/>
     <w:lsdException w:name="heading 6" w:locked="1" w:semiHidden="1" w:uiPriority="9" w:unhideWhenUsed="1" w:qFormat="1"/>
     <w:lsdException w:name="heading 7" w:locked="1" w:semiHidden="1" w:uiPriority="9" w:unhideWhenUsed="1" w:qFormat="1"/>
@@ -20208,7 +21061,7 @@
     <w:lsdException w:name="Subtle Reference" w:uiPriority="31" w:qFormat="1"/>
     <w:lsdException w:name="Intense Reference" w:uiPriority="32" w:qFormat="1"/>
     <w:lsdException w:name="Book Title" w:uiPriority="33" w:qFormat="1"/>
-    <w:lsdException w:name="Bibliography" w:semiHidden="1" w:uiPriority="37" w:unhideWhenUsed="1"/>
+    <w:lsdException w:name="Bibliography" w:semiHidden="1" w:unhideWhenUsed="1"/>
     <w:lsdException w:name="TOC Heading" w:semiHidden="1" w:uiPriority="39" w:unhideWhenUsed="1" w:qFormat="1"/>
     <w:lsdException w:name="Plain Table 1" w:uiPriority="41"/>
     <w:lsdException w:name="Plain Table 2" w:uiPriority="42"/>
@@ -21382,7 +22235,7 @@
 </file>
 
 <file path=customXml/itemProps1.xml><?xml version="1.0" encoding="utf-8"?>
-<ds:datastoreItem xmlns:ds="http://schemas.openxmlformats.org/officeDocument/2006/customXml" ds:itemID="{741D7FF9-08F7-4A48-8BFF-201490865920}">
+<ds:datastoreItem xmlns:ds="http://schemas.openxmlformats.org/officeDocument/2006/customXml" ds:itemID="{5CC96FCA-2BEB-44B8-BE37-C3E8E83FD6C1}">
   <ds:schemaRefs>
     <ds:schemaRef ds:uri="http://schemas.openxmlformats.org/officeDocument/2006/bibliography"/>
   </ds:schemaRefs>

</xml_diff>